<commit_message>
restricciones en documento word
</commit_message>
<xml_diff>
--- a/Entrega 1/documentacion/Carballo-Demicheli BD2 Lab1.docx
+++ b/Entrega 1/documentacion/Carballo-Demicheli BD2 Lab1.docx
@@ -14,6 +14,7 @@
           <w:rFonts w:cs="Calibri"/>
           <w:b/>
           <w:sz w:val="56"/>
+          <w:lang w:val="es-ES"/>
         </w:rPr>
       </w:pPr>
       <w:r>
@@ -21,6 +22,7 @@
           <w:rFonts w:cs="Calibri"/>
           <w:b/>
           <w:sz w:val="56"/>
+          <w:lang w:val="es-ES"/>
         </w:rPr>
         <w:t>Universidad ORT Uruguay</w:t>
       </w:r>
@@ -38,6 +40,7 @@
           <w:b/>
           <w:color w:val="8B0000"/>
           <w:sz w:val="44"/>
+          <w:lang w:val="es-ES"/>
         </w:rPr>
       </w:pPr>
       <w:r>
@@ -46,6 +49,7 @@
           <w:b/>
           <w:color w:val="8B0000"/>
           <w:sz w:val="44"/>
+          <w:lang w:val="es-ES"/>
         </w:rPr>
         <w:t>Facultad de Ingeniería</w:t>
       </w:r>
@@ -62,6 +66,7 @@
           <w:rFonts w:cs="Calibri"/>
           <w:b/>
           <w:sz w:val="36"/>
+          <w:lang w:val="es-ES"/>
         </w:rPr>
       </w:pPr>
       <w:r>
@@ -69,8 +74,9 @@
           <w:rFonts w:cs="Calibri"/>
           <w:b/>
           <w:sz w:val="36"/>
-        </w:rPr>
-        <w:t xml:space="preserve">Bernard Wand </w:t>
+          <w:lang w:val="es-ES"/>
+        </w:rPr>
+        <w:t xml:space="preserve">Bernard </w:t>
       </w:r>
       <w:proofErr w:type="spellStart"/>
       <w:r>
@@ -78,6 +84,27 @@
           <w:rFonts w:cs="Calibri"/>
           <w:b/>
           <w:sz w:val="36"/>
+          <w:lang w:val="es-ES"/>
+        </w:rPr>
+        <w:t>Wand</w:t>
+      </w:r>
+      <w:proofErr w:type="spellEnd"/>
+      <w:r>
+        <w:rPr>
+          <w:rFonts w:cs="Calibri"/>
+          <w:b/>
+          <w:sz w:val="36"/>
+          <w:lang w:val="es-ES"/>
+        </w:rPr>
+        <w:t xml:space="preserve"> </w:t>
+      </w:r>
+      <w:proofErr w:type="spellStart"/>
+      <w:r>
+        <w:rPr>
+          <w:rFonts w:cs="Calibri"/>
+          <w:b/>
+          <w:sz w:val="36"/>
+          <w:lang w:val="es-ES"/>
         </w:rPr>
         <w:t>Polak</w:t>
       </w:r>
@@ -95,6 +122,7 @@
           <w:rFonts w:cs="Calibri"/>
           <w:b/>
           <w:sz w:val="36"/>
+          <w:lang w:val="es-ES"/>
         </w:rPr>
       </w:pPr>
     </w:p>
@@ -109,6 +137,7 @@
         <w:rPr>
           <w:rFonts w:cs="Calibri"/>
           <w:b/>
+          <w:lang w:val="es-ES"/>
         </w:rPr>
       </w:pPr>
     </w:p>
@@ -123,6 +152,7 @@
         <w:rPr>
           <w:rFonts w:cs="Calibri"/>
           <w:b/>
+          <w:lang w:val="es-ES"/>
         </w:rPr>
       </w:pPr>
     </w:p>
@@ -138,6 +168,7 @@
           <w:rFonts w:cs="Calibri"/>
           <w:b/>
           <w:sz w:val="48"/>
+          <w:lang w:val="es-ES"/>
         </w:rPr>
       </w:pPr>
       <w:r>
@@ -145,6 +176,7 @@
           <w:rFonts w:cs="Calibri"/>
           <w:b/>
           <w:sz w:val="48"/>
+          <w:lang w:val="es-ES"/>
         </w:rPr>
         <w:t>Base</w:t>
       </w:r>
@@ -155,6 +187,7 @@
           <w:rFonts w:cs="Calibri"/>
           <w:b/>
           <w:sz w:val="48"/>
+          <w:lang w:val="es-ES"/>
         </w:rPr>
         <w:t xml:space="preserve"> de Datos 2</w:t>
       </w:r>
@@ -167,6 +200,7 @@
           <w:rFonts w:cs="Calibri"/>
           <w:b/>
           <w:sz w:val="36"/>
+          <w:lang w:val="es-ES"/>
         </w:rPr>
       </w:pPr>
       <w:r>
@@ -174,85 +208,97 @@
           <w:rFonts w:cs="Calibri"/>
           <w:b/>
           <w:sz w:val="36"/>
-        </w:rPr>
-        <w:t>Obligatorio</w:t>
-      </w:r>
-      <w:r>
+          <w:lang w:val="es-ES"/>
+        </w:rPr>
+        <w:t>Obligatorio - Entrega 1</w:t>
+      </w:r>
+    </w:p>
+    <w:p>
+      <w:pPr>
+        <w:jc w:val="center"/>
         <w:rPr>
           <w:rFonts w:cs="Calibri"/>
           <w:b/>
-          <w:sz w:val="36"/>
-        </w:rPr>
-        <w:t xml:space="preserve"> - </w:t>
-      </w:r>
-      <w:r>
+          <w:sz w:val="28"/>
+          <w:lang w:val="es-ES"/>
+        </w:rPr>
+      </w:pPr>
+    </w:p>
+    <w:p>
+      <w:pPr>
+        <w:jc w:val="center"/>
         <w:rPr>
           <w:rFonts w:cs="Calibri"/>
           <w:b/>
-          <w:sz w:val="36"/>
-        </w:rPr>
-        <w:t>Entrega 1</w:t>
-      </w:r>
-    </w:p>
-    <w:p>
-      <w:pPr>
-        <w:jc w:val="center"/>
+          <w:sz w:val="28"/>
+          <w:lang w:val="es-ES"/>
+        </w:rPr>
+      </w:pPr>
+    </w:p>
+    <w:p>
+      <w:pPr>
         <w:rPr>
           <w:rFonts w:cs="Calibri"/>
           <w:b/>
           <w:sz w:val="28"/>
-        </w:rPr>
-      </w:pPr>
-    </w:p>
-    <w:p>
-      <w:pPr>
-        <w:jc w:val="center"/>
+          <w:lang w:val="es-ES"/>
+        </w:rPr>
+      </w:pPr>
+      <w:r>
         <w:rPr>
           <w:rFonts w:cs="Calibri"/>
           <w:b/>
           <w:sz w:val="28"/>
-        </w:rPr>
-      </w:pPr>
-    </w:p>
-    <w:p>
-      <w:pPr>
+          <w:lang w:val="es-ES"/>
+        </w:rPr>
+        <w:t xml:space="preserve">Rodrigo </w:t>
+      </w:r>
+      <w:proofErr w:type="spellStart"/>
+      <w:r>
         <w:rPr>
           <w:rFonts w:cs="Calibri"/>
           <w:b/>
           <w:sz w:val="28"/>
-        </w:rPr>
-      </w:pPr>
+          <w:lang w:val="es-ES"/>
+        </w:rPr>
+        <w:t>Demicheli</w:t>
+      </w:r>
+      <w:proofErr w:type="spellEnd"/>
       <w:r>
         <w:rPr>
           <w:rFonts w:cs="Calibri"/>
           <w:b/>
           <w:sz w:val="28"/>
-        </w:rPr>
-        <w:t xml:space="preserve">Rodrigo </w:t>
-      </w:r>
-      <w:proofErr w:type="spellStart"/>
+          <w:lang w:val="es-ES"/>
+        </w:rPr>
+        <w:t xml:space="preserve">, </w:t>
+      </w:r>
       <w:r>
         <w:rPr>
           <w:rFonts w:cs="Calibri"/>
           <w:b/>
           <w:sz w:val="28"/>
-        </w:rPr>
-        <w:t>Demicheli</w:t>
-      </w:r>
-      <w:proofErr w:type="spellEnd"/>
+          <w:lang w:val="es-ES"/>
+        </w:rPr>
+        <w:t xml:space="preserve"> </w:t>
+      </w:r>
+      <w:proofErr w:type="spellStart"/>
       <w:r>
         <w:rPr>
           <w:rFonts w:cs="Calibri"/>
           <w:b/>
           <w:sz w:val="28"/>
-        </w:rPr>
-        <w:t xml:space="preserve">, </w:t>
-      </w:r>
+          <w:lang w:val="es-ES"/>
+        </w:rPr>
+        <w:t>Nro</w:t>
+      </w:r>
+      <w:proofErr w:type="spellEnd"/>
       <w:r>
         <w:rPr>
           <w:rFonts w:cs="Calibri"/>
           <w:b/>
           <w:sz w:val="28"/>
+          <w:lang w:val="es-ES"/>
         </w:rPr>
         <w:t xml:space="preserve"> </w:t>
       </w:r>
@@ -262,8 +308,9 @@
           <w:rFonts w:cs="Calibri"/>
           <w:b/>
           <w:sz w:val="28"/>
-        </w:rPr>
-        <w:t>Nro</w:t>
+          <w:lang w:val="es-ES"/>
+        </w:rPr>
+        <w:t>est</w:t>
       </w:r>
       <w:proofErr w:type="spellEnd"/>
       <w:r>
@@ -271,8 +318,9 @@
           <w:rFonts w:cs="Calibri"/>
           <w:b/>
           <w:sz w:val="28"/>
-        </w:rPr>
-        <w:t xml:space="preserve"> est. </w:t>
+          <w:lang w:val="es-ES"/>
+        </w:rPr>
+        <w:t xml:space="preserve">. </w:t>
       </w:r>
       <w:r>
         <w:rPr>
@@ -290,6 +338,7 @@
           <w:rFonts w:cs="Calibri"/>
           <w:b/>
           <w:sz w:val="28"/>
+          <w:lang w:val="es-ES"/>
         </w:rPr>
       </w:pPr>
       <w:r>
@@ -297,8 +346,9 @@
           <w:rFonts w:cs="Calibri"/>
           <w:b/>
           <w:sz w:val="28"/>
-        </w:rPr>
-        <w:t xml:space="preserve">Mauricio </w:t>
+          <w:lang w:val="es-ES"/>
+        </w:rPr>
+        <w:t xml:space="preserve">Mauricio Carballo,  </w:t>
       </w:r>
       <w:proofErr w:type="spellStart"/>
       <w:r>
@@ -306,8 +356,9 @@
           <w:rFonts w:cs="Calibri"/>
           <w:b/>
           <w:sz w:val="28"/>
-        </w:rPr>
-        <w:t>Carballo</w:t>
+          <w:lang w:val="es-ES"/>
+        </w:rPr>
+        <w:t>Nro</w:t>
       </w:r>
       <w:proofErr w:type="spellEnd"/>
       <w:r>
@@ -315,8 +366,9 @@
           <w:rFonts w:cs="Calibri"/>
           <w:b/>
           <w:sz w:val="28"/>
-        </w:rPr>
-        <w:t xml:space="preserve">,  </w:t>
+          <w:lang w:val="es-ES"/>
+        </w:rPr>
+        <w:t xml:space="preserve"> </w:t>
       </w:r>
       <w:proofErr w:type="spellStart"/>
       <w:r>
@@ -324,31 +376,35 @@
           <w:rFonts w:cs="Calibri"/>
           <w:b/>
           <w:sz w:val="28"/>
-        </w:rPr>
-        <w:t>Nro</w:t>
-      </w:r>
-      <w:proofErr w:type="spellEnd"/>
+          <w:lang w:val="es-ES"/>
+        </w:rPr>
+        <w:t>e</w:t>
+      </w:r>
       <w:r>
         <w:rPr>
           <w:rFonts w:cs="Calibri"/>
           <w:b/>
           <w:sz w:val="28"/>
-        </w:rPr>
-        <w:t xml:space="preserve"> e</w:t>
-      </w:r>
+          <w:lang w:val="es-ES"/>
+        </w:rPr>
+        <w:t>st</w:t>
+      </w:r>
+      <w:proofErr w:type="spellEnd"/>
       <w:r>
         <w:rPr>
           <w:rFonts w:cs="Calibri"/>
           <w:b/>
           <w:sz w:val="28"/>
-        </w:rPr>
-        <w:t xml:space="preserve">st. </w:t>
+          <w:lang w:val="es-ES"/>
+        </w:rPr>
+        <w:t xml:space="preserve">. </w:t>
       </w:r>
       <w:r>
         <w:rPr>
           <w:rFonts w:cs="Calibri"/>
           <w:b/>
           <w:sz w:val="28"/>
+          <w:lang w:val="es-ES"/>
         </w:rPr>
         <w:t>169199</w:t>
       </w:r>
@@ -359,6 +415,7 @@
           <w:rFonts w:cs="Calibri"/>
           <w:b/>
           <w:sz w:val="28"/>
+          <w:lang w:val="es-ES"/>
         </w:rPr>
       </w:pPr>
     </w:p>
@@ -369,6 +426,7 @@
           <w:rFonts w:cs="Calibri"/>
           <w:b/>
           <w:sz w:val="28"/>
+          <w:lang w:val="es-ES"/>
         </w:rPr>
       </w:pPr>
       <w:r>
@@ -376,6 +434,7 @@
           <w:rFonts w:cs="Calibri"/>
           <w:b/>
           <w:sz w:val="28"/>
+          <w:lang w:val="es-ES"/>
         </w:rPr>
         <w:t>Grupo N6B</w:t>
       </w:r>
@@ -387,6 +446,7 @@
           <w:rFonts w:cs="Calibri"/>
           <w:b/>
           <w:sz w:val="28"/>
+          <w:lang w:val="es-ES"/>
         </w:rPr>
         <w:sectPr>
           <w:pgSz w:w="11906" w:h="16838" w:code="9"/>
@@ -396,38 +456,31 @@
           <w:docGrid w:linePitch="360"/>
         </w:sectPr>
       </w:pPr>
-      <w:proofErr w:type="spellStart"/>
       <w:r>
         <w:rPr>
           <w:rFonts w:cs="Calibri"/>
           <w:b/>
           <w:sz w:val="28"/>
-        </w:rPr>
-        <w:t>Docente</w:t>
-      </w:r>
-      <w:proofErr w:type="spellEnd"/>
+          <w:lang w:val="es-ES"/>
+        </w:rPr>
+        <w:t xml:space="preserve">Docente: </w:t>
+      </w:r>
       <w:r>
         <w:rPr>
           <w:rFonts w:cs="Calibri"/>
           <w:b/>
           <w:sz w:val="28"/>
-        </w:rPr>
-        <w:t xml:space="preserve">: </w:t>
-      </w:r>
+          <w:lang w:val="es-ES"/>
+        </w:rPr>
+        <w:t xml:space="preserve">Gabriel </w:t>
+      </w:r>
+      <w:proofErr w:type="spellStart"/>
       <w:r>
         <w:rPr>
           <w:rFonts w:cs="Calibri"/>
           <w:b/>
           <w:sz w:val="28"/>
-        </w:rPr>
-        <w:t xml:space="preserve">Gabriel </w:t>
-      </w:r>
-      <w:proofErr w:type="spellStart"/>
-      <w:r>
-        <w:rPr>
-          <w:rFonts w:cs="Calibri"/>
-          <w:b/>
-          <w:sz w:val="28"/>
+          <w:lang w:val="es-ES"/>
         </w:rPr>
         <w:t>Fialco</w:t>
       </w:r>
@@ -440,6 +493,7 @@
           <w:b/>
           <w:sz w:val="28"/>
           <w:u w:val="single"/>
+          <w:lang w:val="es-ES"/>
         </w:rPr>
       </w:pPr>
       <w:r>
@@ -447,43 +501,30 @@
           <w:b/>
           <w:sz w:val="28"/>
           <w:u w:val="single"/>
+          <w:lang w:val="es-ES"/>
         </w:rPr>
         <w:lastRenderedPageBreak/>
-        <w:t xml:space="preserve">Formulario </w:t>
-      </w:r>
-      <w:r>
+        <w:t>Formulario de Antecedentes</w:t>
+      </w:r>
+    </w:p>
+    <w:p>
+      <w:pPr>
+        <w:jc w:val="center"/>
         <w:rPr>
           <w:b/>
           <w:sz w:val="28"/>
           <w:u w:val="single"/>
-        </w:rPr>
-        <w:t>de Antecedentes</w:t>
-      </w:r>
-    </w:p>
-    <w:p>
-      <w:pPr>
-        <w:jc w:val="center"/>
+          <w:lang w:val="es-ES"/>
+        </w:rPr>
+      </w:pPr>
+      <w:r>
         <w:rPr>
           <w:b/>
           <w:sz w:val="28"/>
           <w:u w:val="single"/>
-        </w:rPr>
-      </w:pPr>
-      <w:r>
-        <w:rPr>
-          <w:b/>
-          <w:sz w:val="28"/>
-          <w:u w:val="single"/>
-        </w:rPr>
-        <w:t>C</w:t>
-      </w:r>
-      <w:r>
-        <w:rPr>
-          <w:b/>
-          <w:sz w:val="28"/>
-          <w:u w:val="single"/>
-        </w:rPr>
-        <w:t>urso Base de Datos II</w:t>
+          <w:lang w:val="es-ES"/>
+        </w:rPr>
+        <w:t>Curso Base de Datos II</w:t>
       </w:r>
     </w:p>
     <w:tbl>
@@ -520,11 +561,19 @@
                 <w:b/>
               </w:rPr>
             </w:pPr>
+            <w:proofErr w:type="spellStart"/>
             <w:r>
               <w:rPr>
                 <w:b/>
               </w:rPr>
-              <w:t>Nro. Estudiante</w:t>
+              <w:t>Nro</w:t>
+            </w:r>
+            <w:proofErr w:type="spellEnd"/>
+            <w:r>
+              <w:rPr>
+                <w:b/>
+              </w:rPr>
+              <w:t>. Estudiante</w:t>
             </w:r>
           </w:p>
         </w:tc>
@@ -803,11 +852,13 @@
               <w:spacing w:after="0" w:line="240" w:lineRule="auto"/>
               <w:rPr>
                 <w:b/>
+                <w:lang w:val="es-ES"/>
               </w:rPr>
             </w:pPr>
             <w:r>
               <w:rPr>
                 <w:b/>
+                <w:lang w:val="es-ES"/>
               </w:rPr>
               <w:t>¿Trabaja en algo relacionado con la carrera?</w:t>
             </w:r>
@@ -817,6 +868,7 @@
               <w:spacing w:after="0" w:line="240" w:lineRule="auto"/>
               <w:rPr>
                 <w:b/>
+                <w:lang w:val="es-ES"/>
               </w:rPr>
             </w:pPr>
           </w:p>
@@ -833,12 +885,42 @@
               </w:rPr>
               <w:t>¿</w:t>
             </w:r>
+            <w:proofErr w:type="spellStart"/>
             <w:r>
               <w:rPr>
                 <w:b/>
               </w:rPr>
-              <w:t>Qué tareas desempeña</w:t>
-            </w:r>
+              <w:t>Qué</w:t>
+            </w:r>
+            <w:proofErr w:type="spellEnd"/>
+            <w:r>
+              <w:rPr>
+                <w:b/>
+              </w:rPr>
+              <w:t xml:space="preserve"> </w:t>
+            </w:r>
+            <w:proofErr w:type="spellStart"/>
+            <w:r>
+              <w:rPr>
+                <w:b/>
+              </w:rPr>
+              <w:t>tareas</w:t>
+            </w:r>
+            <w:proofErr w:type="spellEnd"/>
+            <w:r>
+              <w:rPr>
+                <w:b/>
+              </w:rPr>
+              <w:t xml:space="preserve"> </w:t>
+            </w:r>
+            <w:proofErr w:type="spellStart"/>
+            <w:r>
+              <w:rPr>
+                <w:b/>
+              </w:rPr>
+              <w:t>desempeña</w:t>
+            </w:r>
+            <w:proofErr w:type="spellEnd"/>
             <w:r>
               <w:rPr>
                 <w:b/>
@@ -857,39 +939,63 @@
           <w:p>
             <w:pPr>
               <w:spacing w:after="0" w:line="240" w:lineRule="auto"/>
-            </w:pPr>
-          </w:p>
-          <w:p>
-            <w:pPr>
-              <w:spacing w:after="0" w:line="240" w:lineRule="auto"/>
-            </w:pPr>
-          </w:p>
-          <w:p>
-            <w:pPr>
-              <w:spacing w:after="0" w:line="240" w:lineRule="auto"/>
-            </w:pPr>
-          </w:p>
-          <w:p>
-            <w:pPr>
-              <w:spacing w:after="0" w:line="240" w:lineRule="auto"/>
-            </w:pPr>
-            <w:r>
+              <w:rPr>
+                <w:lang w:val="es-ES"/>
+              </w:rPr>
+            </w:pPr>
+          </w:p>
+          <w:p>
+            <w:pPr>
+              <w:spacing w:after="0" w:line="240" w:lineRule="auto"/>
+              <w:rPr>
+                <w:lang w:val="es-ES"/>
+              </w:rPr>
+            </w:pPr>
+          </w:p>
+          <w:p>
+            <w:pPr>
+              <w:spacing w:after="0" w:line="240" w:lineRule="auto"/>
+              <w:rPr>
+                <w:lang w:val="es-ES"/>
+              </w:rPr>
+            </w:pPr>
+          </w:p>
+          <w:p>
+            <w:pPr>
+              <w:spacing w:after="0" w:line="240" w:lineRule="auto"/>
+              <w:rPr>
+                <w:lang w:val="es-ES"/>
+              </w:rPr>
+            </w:pPr>
+            <w:r>
+              <w:rPr>
+                <w:lang w:val="es-ES"/>
+              </w:rPr>
               <w:t>Si, programación y bases de datos.</w:t>
             </w:r>
           </w:p>
           <w:p>
             <w:pPr>
               <w:spacing w:after="0" w:line="240" w:lineRule="auto"/>
-            </w:pPr>
-          </w:p>
-          <w:p>
-            <w:pPr>
-              <w:spacing w:after="0" w:line="240" w:lineRule="auto"/>
-            </w:pPr>
-          </w:p>
-          <w:p>
-            <w:pPr>
-              <w:spacing w:after="0" w:line="240" w:lineRule="auto"/>
+              <w:rPr>
+                <w:lang w:val="es-ES"/>
+              </w:rPr>
+            </w:pPr>
+          </w:p>
+          <w:p>
+            <w:pPr>
+              <w:spacing w:after="0" w:line="240" w:lineRule="auto"/>
+              <w:rPr>
+                <w:lang w:val="es-ES"/>
+              </w:rPr>
+            </w:pPr>
+          </w:p>
+          <w:p>
+            <w:pPr>
+              <w:spacing w:after="0" w:line="240" w:lineRule="auto"/>
+              <w:rPr>
+                <w:lang w:val="es-ES"/>
+              </w:rPr>
             </w:pPr>
           </w:p>
         </w:tc>
@@ -907,6 +1013,9 @@
           <w:p>
             <w:pPr>
               <w:spacing w:after="0" w:line="240" w:lineRule="auto"/>
+              <w:rPr>
+                <w:lang w:val="es-ES"/>
+              </w:rPr>
             </w:pPr>
           </w:p>
         </w:tc>
@@ -932,6 +1041,7 @@
               <w:jc w:val="center"/>
               <w:rPr>
                 <w:b/>
+                <w:lang w:val="es-ES"/>
               </w:rPr>
             </w:pPr>
           </w:p>
@@ -949,6 +1059,9 @@
           <w:p>
             <w:pPr>
               <w:spacing w:after="0" w:line="240" w:lineRule="auto"/>
+              <w:rPr>
+                <w:lang w:val="es-ES"/>
+              </w:rPr>
             </w:pPr>
           </w:p>
         </w:tc>
@@ -966,6 +1079,9 @@
           <w:p>
             <w:pPr>
               <w:spacing w:after="0" w:line="240" w:lineRule="auto"/>
+              <w:rPr>
+                <w:lang w:val="es-ES"/>
+              </w:rPr>
             </w:pPr>
           </w:p>
         </w:tc>
@@ -1293,11 +1409,13 @@
               <w:spacing w:after="0" w:line="240" w:lineRule="auto"/>
               <w:rPr>
                 <w:b/>
+                <w:lang w:val="es-ES"/>
               </w:rPr>
             </w:pPr>
             <w:r>
               <w:rPr>
                 <w:b/>
+                <w:lang w:val="es-ES"/>
               </w:rPr>
               <w:t>¿Trabaja en algo relacionado con la carrera?</w:t>
             </w:r>
@@ -1307,6 +1425,7 @@
               <w:spacing w:after="0" w:line="240" w:lineRule="auto"/>
               <w:rPr>
                 <w:b/>
+                <w:lang w:val="es-ES"/>
               </w:rPr>
             </w:pPr>
           </w:p>
@@ -1323,12 +1442,42 @@
               </w:rPr>
               <w:t>¿</w:t>
             </w:r>
+            <w:proofErr w:type="spellStart"/>
             <w:r>
               <w:rPr>
                 <w:b/>
               </w:rPr>
-              <w:t>Qué tareas desempeña</w:t>
-            </w:r>
+              <w:t>Qué</w:t>
+            </w:r>
+            <w:proofErr w:type="spellEnd"/>
+            <w:r>
+              <w:rPr>
+                <w:b/>
+              </w:rPr>
+              <w:t xml:space="preserve"> </w:t>
+            </w:r>
+            <w:proofErr w:type="spellStart"/>
+            <w:r>
+              <w:rPr>
+                <w:b/>
+              </w:rPr>
+              <w:t>tareas</w:t>
+            </w:r>
+            <w:proofErr w:type="spellEnd"/>
+            <w:r>
+              <w:rPr>
+                <w:b/>
+              </w:rPr>
+              <w:t xml:space="preserve"> </w:t>
+            </w:r>
+            <w:proofErr w:type="spellStart"/>
+            <w:r>
+              <w:rPr>
+                <w:b/>
+              </w:rPr>
+              <w:t>desempeña</w:t>
+            </w:r>
+            <w:proofErr w:type="spellEnd"/>
             <w:r>
               <w:rPr>
                 <w:b/>
@@ -1347,39 +1496,63 @@
           <w:p>
             <w:pPr>
               <w:spacing w:after="0" w:line="240" w:lineRule="auto"/>
-            </w:pPr>
-          </w:p>
-          <w:p>
-            <w:pPr>
-              <w:spacing w:after="0" w:line="240" w:lineRule="auto"/>
-            </w:pPr>
-          </w:p>
-          <w:p>
-            <w:pPr>
-              <w:spacing w:after="0" w:line="240" w:lineRule="auto"/>
-            </w:pPr>
-          </w:p>
-          <w:p>
-            <w:pPr>
-              <w:spacing w:after="0" w:line="240" w:lineRule="auto"/>
-            </w:pPr>
-            <w:r>
+              <w:rPr>
+                <w:lang w:val="es-ES"/>
+              </w:rPr>
+            </w:pPr>
+          </w:p>
+          <w:p>
+            <w:pPr>
+              <w:spacing w:after="0" w:line="240" w:lineRule="auto"/>
+              <w:rPr>
+                <w:lang w:val="es-ES"/>
+              </w:rPr>
+            </w:pPr>
+          </w:p>
+          <w:p>
+            <w:pPr>
+              <w:spacing w:after="0" w:line="240" w:lineRule="auto"/>
+              <w:rPr>
+                <w:lang w:val="es-ES"/>
+              </w:rPr>
+            </w:pPr>
+          </w:p>
+          <w:p>
+            <w:pPr>
+              <w:spacing w:after="0" w:line="240" w:lineRule="auto"/>
+              <w:rPr>
+                <w:lang w:val="es-ES"/>
+              </w:rPr>
+            </w:pPr>
+            <w:r>
+              <w:rPr>
+                <w:lang w:val="es-ES"/>
+              </w:rPr>
               <w:t>Si, programación y bases de datos.</w:t>
             </w:r>
           </w:p>
           <w:p>
             <w:pPr>
               <w:spacing w:after="0" w:line="240" w:lineRule="auto"/>
-            </w:pPr>
-          </w:p>
-          <w:p>
-            <w:pPr>
-              <w:spacing w:after="0" w:line="240" w:lineRule="auto"/>
-            </w:pPr>
-          </w:p>
-          <w:p>
-            <w:pPr>
-              <w:spacing w:after="0" w:line="240" w:lineRule="auto"/>
+              <w:rPr>
+                <w:lang w:val="es-ES"/>
+              </w:rPr>
+            </w:pPr>
+          </w:p>
+          <w:p>
+            <w:pPr>
+              <w:spacing w:after="0" w:line="240" w:lineRule="auto"/>
+              <w:rPr>
+                <w:lang w:val="es-ES"/>
+              </w:rPr>
+            </w:pPr>
+          </w:p>
+          <w:p>
+            <w:pPr>
+              <w:spacing w:after="0" w:line="240" w:lineRule="auto"/>
+              <w:rPr>
+                <w:lang w:val="es-ES"/>
+              </w:rPr>
             </w:pPr>
           </w:p>
         </w:tc>
@@ -1397,6 +1570,9 @@
           <w:p>
             <w:pPr>
               <w:spacing w:after="0" w:line="240" w:lineRule="auto"/>
+              <w:rPr>
+                <w:lang w:val="es-ES"/>
+              </w:rPr>
             </w:pPr>
           </w:p>
         </w:tc>
@@ -1422,6 +1598,7 @@
               <w:jc w:val="center"/>
               <w:rPr>
                 <w:b/>
+                <w:lang w:val="es-ES"/>
               </w:rPr>
             </w:pPr>
           </w:p>
@@ -1439,6 +1616,9 @@
           <w:p>
             <w:pPr>
               <w:spacing w:after="0" w:line="240" w:lineRule="auto"/>
+              <w:rPr>
+                <w:lang w:val="es-ES"/>
+              </w:rPr>
             </w:pPr>
           </w:p>
         </w:tc>
@@ -1456,6 +1636,9 @@
           <w:p>
             <w:pPr>
               <w:spacing w:after="0" w:line="240" w:lineRule="auto"/>
+              <w:rPr>
+                <w:lang w:val="es-ES"/>
+              </w:rPr>
             </w:pPr>
           </w:p>
         </w:tc>
@@ -1531,7 +1714,7 @@
             </w:rPr>
             <w:fldChar w:fldCharType="separate"/>
           </w:r>
-          <w:hyperlink w:anchor="_Toc308026590" w:history="1">
+          <w:hyperlink w:anchor="_Toc308027542" w:history="1">
             <w:r>
               <w:rPr>
                 <w:rStyle w:val="Hipervnculo"/>
@@ -1559,7 +1742,7 @@
                 <w:noProof/>
                 <w:webHidden/>
               </w:rPr>
-              <w:instrText xml:space="preserve"> PAGEREF _Toc308026590 \h </w:instrText>
+              <w:instrText xml:space="preserve"> PAGEREF _Toc308027542 \h </w:instrText>
             </w:r>
             <w:r>
               <w:rPr>
@@ -1601,11 +1784,12 @@
               <w:noProof/>
             </w:rPr>
           </w:pPr>
-          <w:hyperlink w:anchor="_Toc308026591" w:history="1">
+          <w:hyperlink w:anchor="_Toc308027543" w:history="1">
             <w:r>
               <w:rPr>
                 <w:rStyle w:val="Hipervnculo"/>
                 <w:noProof/>
+                <w:lang w:val="es-ES"/>
               </w:rPr>
               <w:t>1.1 Modelo Relacional</w:t>
             </w:r>
@@ -1628,7 +1812,7 @@
                 <w:noProof/>
                 <w:webHidden/>
               </w:rPr>
-              <w:instrText xml:space="preserve"> PAGEREF _Toc308026591 \h </w:instrText>
+              <w:instrText xml:space="preserve"> PAGEREF _Toc308027543 \h </w:instrText>
             </w:r>
             <w:r>
               <w:rPr>
@@ -1670,7 +1854,7 @@
               <w:noProof/>
             </w:rPr>
           </w:pPr>
-          <w:hyperlink w:anchor="_Toc308026592" w:history="1">
+          <w:hyperlink w:anchor="_Toc308027544" w:history="1">
             <w:r>
               <w:rPr>
                 <w:rStyle w:val="Hipervnculo"/>
@@ -1698,7 +1882,7 @@
                 <w:noProof/>
                 <w:webHidden/>
               </w:rPr>
-              <w:instrText xml:space="preserve"> PAGEREF _Toc308026592 \h </w:instrText>
+              <w:instrText xml:space="preserve"> PAGEREF _Toc308027544 \h </w:instrText>
             </w:r>
             <w:r>
               <w:rPr>
@@ -1763,7 +1947,7 @@
           <w:lang w:val="es-US"/>
         </w:rPr>
       </w:pPr>
-      <w:bookmarkStart w:id="1" w:name="_Toc308026590"/>
+      <w:bookmarkStart w:id="1" w:name="_Toc308027542"/>
       <w:r>
         <w:rPr>
           <w:lang w:val="es-US"/>
@@ -1776,25 +1960,18 @@
     <w:p>
       <w:pPr>
         <w:pStyle w:val="Ttulo2"/>
-      </w:pPr>
-      <w:bookmarkStart w:id="2" w:name="_Toc308026591"/>
-      <w:r>
-        <w:t xml:space="preserve">1.1 </w:t>
-      </w:r>
-      <w:proofErr w:type="spellStart"/>
-      <w:r>
-        <w:t>Modelo</w:t>
-      </w:r>
-      <w:proofErr w:type="spellEnd"/>
-      <w:r>
-        <w:t xml:space="preserve"> </w:t>
-      </w:r>
-      <w:proofErr w:type="spellStart"/>
-      <w:r>
-        <w:t>Relacional</w:t>
+        <w:rPr>
+          <w:lang w:val="es-ES"/>
+        </w:rPr>
+      </w:pPr>
+      <w:bookmarkStart w:id="2" w:name="_Toc308027543"/>
+      <w:r>
+        <w:rPr>
+          <w:lang w:val="es-ES"/>
+        </w:rPr>
+        <w:t>1.1 Modelo Relacional</w:t>
       </w:r>
       <w:bookmarkEnd w:id="2"/>
-      <w:proofErr w:type="spellEnd"/>
     </w:p>
     <w:p>
       <w:pPr>
@@ -1813,195 +1990,1247 @@
     <w:p>
       <w:pPr>
         <w:pStyle w:val="Sinespaciado"/>
-      </w:pPr>
-      <w:proofErr w:type="spellStart"/>
-      <w:r>
-        <w:rPr>
-          <w:b/>
+        <w:rPr>
+          <w:lang w:val="es-ES"/>
+        </w:rPr>
+      </w:pPr>
+      <w:r>
+        <w:rPr>
+          <w:b/>
+          <w:lang w:val="es-ES"/>
         </w:rPr>
         <w:t>Estudiante</w:t>
       </w:r>
-      <w:proofErr w:type="spellEnd"/>
-      <w:r>
+      <w:r>
+        <w:rPr>
+          <w:lang w:val="es-ES"/>
+        </w:rPr>
         <w:t xml:space="preserve"> (</w:t>
       </w:r>
       <w:proofErr w:type="spellStart"/>
       <w:r>
+        <w:rPr>
+          <w:lang w:val="es-ES"/>
+        </w:rPr>
         <w:t>nroEstudiante</w:t>
       </w:r>
       <w:proofErr w:type="spellEnd"/>
       <w:r>
+        <w:rPr>
+          <w:lang w:val="es-ES"/>
+        </w:rPr>
         <w:t xml:space="preserve">, </w:t>
       </w:r>
       <w:proofErr w:type="spellStart"/>
       <w:r>
+        <w:rPr>
+          <w:lang w:val="es-ES"/>
+        </w:rPr>
         <w:t>nroPasaporte</w:t>
       </w:r>
       <w:proofErr w:type="spellEnd"/>
       <w:r>
+        <w:rPr>
+          <w:lang w:val="es-ES"/>
+        </w:rPr>
         <w:t xml:space="preserve">, </w:t>
       </w:r>
       <w:proofErr w:type="spellStart"/>
       <w:r>
+        <w:rPr>
+          <w:lang w:val="es-ES"/>
+        </w:rPr>
         <w:t>pais</w:t>
       </w:r>
       <w:proofErr w:type="spellEnd"/>
       <w:r>
+        <w:rPr>
+          <w:lang w:val="es-ES"/>
+        </w:rPr>
+        <w:t xml:space="preserve">, nombre, apellido, </w:t>
+      </w:r>
+      <w:proofErr w:type="spellStart"/>
+      <w:r>
+        <w:rPr>
+          <w:lang w:val="es-ES"/>
+        </w:rPr>
+        <w:t>ciudadResidencia</w:t>
+      </w:r>
+      <w:proofErr w:type="spellEnd"/>
+      <w:r>
+        <w:rPr>
+          <w:lang w:val="es-ES"/>
+        </w:rPr>
+        <w:t>)</w:t>
+      </w:r>
+    </w:p>
+    <w:p>
+      <w:pPr>
+        <w:pStyle w:val="Sinespaciado"/>
+        <w:rPr>
+          <w:lang w:val="es-ES"/>
+        </w:rPr>
+      </w:pPr>
+      <w:proofErr w:type="spellStart"/>
+      <w:r>
+        <w:rPr>
+          <w:lang w:val="es-ES"/>
+        </w:rPr>
+        <w:t>nroEstudiante</w:t>
+      </w:r>
+      <w:proofErr w:type="spellEnd"/>
+      <w:r>
+        <w:rPr>
+          <w:lang w:val="es-ES"/>
+        </w:rPr>
+        <w:t xml:space="preserve"> PK</w:t>
+      </w:r>
+    </w:p>
+    <w:p>
+      <w:pPr>
+        <w:pStyle w:val="Sinespaciado"/>
+        <w:rPr>
+          <w:lang w:val="es-ES"/>
+        </w:rPr>
+      </w:pPr>
+      <w:r>
+        <w:rPr>
+          <w:lang w:val="es-ES"/>
+        </w:rPr>
+        <w:t>(</w:t>
+      </w:r>
+      <w:proofErr w:type="spellStart"/>
+      <w:r>
+        <w:rPr>
+          <w:lang w:val="es-ES"/>
+        </w:rPr>
+        <w:t>nroPasaporte</w:t>
+      </w:r>
+      <w:proofErr w:type="spellEnd"/>
+      <w:r>
+        <w:rPr>
+          <w:lang w:val="es-ES"/>
+        </w:rPr>
         <w:t xml:space="preserve">, </w:t>
       </w:r>
       <w:proofErr w:type="spellStart"/>
       <w:r>
-        <w:t>nombre</w:t>
-      </w:r>
-      <w:proofErr w:type="spellEnd"/>
-      <w:r>
+        <w:rPr>
+          <w:lang w:val="es-ES"/>
+        </w:rPr>
+        <w:t>pais</w:t>
+      </w:r>
+      <w:proofErr w:type="spellEnd"/>
+      <w:r>
+        <w:rPr>
+          <w:lang w:val="es-ES"/>
+        </w:rPr>
+        <w:t>) AK</w:t>
+      </w:r>
+    </w:p>
+    <w:p>
+      <w:pPr>
+        <w:pStyle w:val="Sinespaciado"/>
+        <w:rPr>
+          <w:lang w:val="es-ES"/>
+        </w:rPr>
+      </w:pPr>
+    </w:p>
+    <w:p>
+      <w:pPr>
+        <w:pStyle w:val="Sinespaciado"/>
+        <w:rPr>
+          <w:lang w:val="es-ES"/>
+        </w:rPr>
+      </w:pPr>
+    </w:p>
+    <w:p>
+      <w:pPr>
+        <w:pStyle w:val="Sinespaciado"/>
+        <w:rPr>
+          <w:lang w:val="es-ES"/>
+        </w:rPr>
+      </w:pPr>
+      <w:r>
+        <w:rPr>
+          <w:b/>
+          <w:lang w:val="es-ES"/>
+        </w:rPr>
+        <w:t>Examen</w:t>
+      </w:r>
+      <w:r>
+        <w:rPr>
+          <w:lang w:val="es-ES"/>
+        </w:rPr>
+        <w:t xml:space="preserve"> (</w:t>
+      </w:r>
+      <w:proofErr w:type="spellStart"/>
+      <w:r>
+        <w:rPr>
+          <w:lang w:val="es-ES"/>
+        </w:rPr>
+        <w:t>nroExamen</w:t>
+      </w:r>
+      <w:proofErr w:type="spellEnd"/>
+      <w:r>
+        <w:rPr>
+          <w:lang w:val="es-ES"/>
+        </w:rPr>
         <w:t xml:space="preserve">, </w:t>
       </w:r>
       <w:proofErr w:type="spellStart"/>
       <w:r>
-        <w:t>apellido</w:t>
-      </w:r>
-      <w:proofErr w:type="spellEnd"/>
-      <w:r>
+        <w:rPr>
+          <w:lang w:val="es-ES"/>
+        </w:rPr>
+        <w:t>descripcion</w:t>
+      </w:r>
+      <w:proofErr w:type="spellEnd"/>
+      <w:r>
+        <w:rPr>
+          <w:lang w:val="es-ES"/>
+        </w:rPr>
+        <w:t>, disponible)</w:t>
+      </w:r>
+    </w:p>
+    <w:p>
+      <w:pPr>
+        <w:pStyle w:val="Sinespaciado"/>
+        <w:rPr>
+          <w:lang w:val="es-ES"/>
+        </w:rPr>
+      </w:pPr>
+      <w:proofErr w:type="spellStart"/>
+      <w:r>
+        <w:rPr>
+          <w:lang w:val="es-ES"/>
+        </w:rPr>
+        <w:t>nroExamen</w:t>
+      </w:r>
+      <w:proofErr w:type="spellEnd"/>
+      <w:r>
+        <w:rPr>
+          <w:lang w:val="es-ES"/>
+        </w:rPr>
+        <w:t xml:space="preserve"> PK</w:t>
+      </w:r>
+    </w:p>
+    <w:p>
+      <w:pPr>
+        <w:pStyle w:val="Sinespaciado"/>
+        <w:rPr>
+          <w:lang w:val="es-ES"/>
+        </w:rPr>
+      </w:pPr>
+    </w:p>
+    <w:p>
+      <w:pPr>
+        <w:pStyle w:val="Sinespaciado"/>
+        <w:rPr>
+          <w:lang w:val="es-ES"/>
+        </w:rPr>
+      </w:pPr>
+    </w:p>
+    <w:p>
+      <w:pPr>
+        <w:pStyle w:val="Sinespaciado"/>
+        <w:rPr>
+          <w:lang w:val="es-ES"/>
+        </w:rPr>
+      </w:pPr>
+      <w:proofErr w:type="spellStart"/>
+      <w:r>
+        <w:rPr>
+          <w:b/>
+          <w:lang w:val="es-ES"/>
+        </w:rPr>
+        <w:t>Institucion</w:t>
+      </w:r>
+      <w:proofErr w:type="spellEnd"/>
+      <w:r>
+        <w:rPr>
+          <w:lang w:val="es-ES"/>
+        </w:rPr>
+        <w:t xml:space="preserve"> (nombre, </w:t>
+      </w:r>
+      <w:proofErr w:type="spellStart"/>
+      <w:r>
+        <w:rPr>
+          <w:lang w:val="es-ES"/>
+        </w:rPr>
+        <w:t>pais</w:t>
+      </w:r>
+      <w:proofErr w:type="spellEnd"/>
+      <w:r>
+        <w:rPr>
+          <w:lang w:val="es-ES"/>
+        </w:rPr>
+        <w:t xml:space="preserve">, ciudad, </w:t>
+      </w:r>
+      <w:proofErr w:type="spellStart"/>
+      <w:r>
+        <w:rPr>
+          <w:lang w:val="es-ES"/>
+        </w:rPr>
+        <w:t>direccion</w:t>
+      </w:r>
+      <w:proofErr w:type="spellEnd"/>
+      <w:r>
+        <w:rPr>
+          <w:lang w:val="es-ES"/>
+        </w:rPr>
+        <w:t>)</w:t>
+      </w:r>
+    </w:p>
+    <w:p>
+      <w:pPr>
+        <w:pStyle w:val="Sinespaciado"/>
+        <w:rPr>
+          <w:lang w:val="es-ES"/>
+        </w:rPr>
+      </w:pPr>
+      <w:r>
+        <w:rPr>
+          <w:lang w:val="es-ES"/>
+        </w:rPr>
+        <w:t>nombre PK</w:t>
+      </w:r>
+    </w:p>
+    <w:p>
+      <w:pPr>
+        <w:pStyle w:val="Sinespaciado"/>
+        <w:rPr>
+          <w:lang w:val="es-ES"/>
+        </w:rPr>
+      </w:pPr>
+    </w:p>
+    <w:p>
+      <w:pPr>
+        <w:pStyle w:val="Sinespaciado"/>
+        <w:rPr>
+          <w:lang w:val="es-ES"/>
+        </w:rPr>
+      </w:pPr>
+    </w:p>
+    <w:p>
+      <w:pPr>
+        <w:pStyle w:val="Sinespaciado"/>
+        <w:rPr>
+          <w:lang w:val="es-ES"/>
+        </w:rPr>
+      </w:pPr>
+      <w:proofErr w:type="spellStart"/>
+      <w:r>
+        <w:rPr>
+          <w:b/>
+          <w:lang w:val="es-ES"/>
+        </w:rPr>
+        <w:t>Salon</w:t>
+      </w:r>
+      <w:proofErr w:type="spellEnd"/>
+      <w:r>
+        <w:rPr>
+          <w:lang w:val="es-ES"/>
+        </w:rPr>
+        <w:t xml:space="preserve"> (</w:t>
+      </w:r>
+      <w:proofErr w:type="spellStart"/>
+      <w:r>
+        <w:rPr>
+          <w:lang w:val="es-ES"/>
+        </w:rPr>
+        <w:t>nombreInstitucion</w:t>
+      </w:r>
+      <w:proofErr w:type="spellEnd"/>
+      <w:r>
+        <w:rPr>
+          <w:lang w:val="es-ES"/>
+        </w:rPr>
         <w:t xml:space="preserve">, </w:t>
       </w:r>
       <w:proofErr w:type="spellStart"/>
       <w:r>
-        <w:t>ciudadResidencia</w:t>
-      </w:r>
-      <w:proofErr w:type="spellEnd"/>
-      <w:r>
+        <w:rPr>
+          <w:lang w:val="es-ES"/>
+        </w:rPr>
+        <w:t>nroSalon</w:t>
+      </w:r>
+      <w:proofErr w:type="spellEnd"/>
+      <w:r>
+        <w:rPr>
+          <w:lang w:val="es-ES"/>
+        </w:rPr>
+        <w:t xml:space="preserve">, </w:t>
+      </w:r>
+      <w:proofErr w:type="spellStart"/>
+      <w:r>
+        <w:rPr>
+          <w:lang w:val="es-ES"/>
+        </w:rPr>
+        <w:t>nroSillaMaximo</w:t>
+      </w:r>
+      <w:proofErr w:type="spellEnd"/>
+      <w:r>
+        <w:rPr>
+          <w:lang w:val="es-ES"/>
+        </w:rPr>
+        <w:t xml:space="preserve">, </w:t>
+      </w:r>
+      <w:proofErr w:type="spellStart"/>
+      <w:r>
+        <w:rPr>
+          <w:lang w:val="es-ES"/>
+        </w:rPr>
+        <w:t>nroSillaMinimo</w:t>
+      </w:r>
+      <w:proofErr w:type="spellEnd"/>
+      <w:r>
+        <w:rPr>
+          <w:lang w:val="es-ES"/>
+        </w:rPr>
         <w:t>)</w:t>
       </w:r>
     </w:p>
     <w:p>
       <w:pPr>
         <w:pStyle w:val="Sinespaciado"/>
-      </w:pPr>
-      <w:proofErr w:type="spellStart"/>
-      <w:r>
+        <w:rPr>
+          <w:lang w:val="es-ES"/>
+        </w:rPr>
+      </w:pPr>
+      <w:r>
+        <w:rPr>
+          <w:lang w:val="es-ES"/>
+        </w:rPr>
+        <w:t>(</w:t>
+      </w:r>
+      <w:proofErr w:type="spellStart"/>
+      <w:r>
+        <w:rPr>
+          <w:lang w:val="es-ES"/>
+        </w:rPr>
+        <w:t>nombreInstitucion</w:t>
+      </w:r>
+      <w:proofErr w:type="spellEnd"/>
+      <w:r>
+        <w:rPr>
+          <w:lang w:val="es-ES"/>
+        </w:rPr>
+        <w:t xml:space="preserve">, </w:t>
+      </w:r>
+      <w:proofErr w:type="spellStart"/>
+      <w:r>
+        <w:rPr>
+          <w:lang w:val="es-ES"/>
+        </w:rPr>
+        <w:t>nroSalon</w:t>
+      </w:r>
+      <w:proofErr w:type="spellEnd"/>
+      <w:r>
+        <w:rPr>
+          <w:lang w:val="es-ES"/>
+        </w:rPr>
+        <w:t>) PK</w:t>
+      </w:r>
+    </w:p>
+    <w:p>
+      <w:pPr>
+        <w:pStyle w:val="Sinespaciado"/>
+        <w:rPr>
+          <w:lang w:val="es-ES"/>
+        </w:rPr>
+      </w:pPr>
+      <w:proofErr w:type="spellStart"/>
+      <w:r>
+        <w:rPr>
+          <w:lang w:val="es-ES"/>
+        </w:rPr>
+        <w:t>nombreInstitucion</w:t>
+      </w:r>
+      <w:proofErr w:type="spellEnd"/>
+      <w:r>
+        <w:rPr>
+          <w:lang w:val="es-ES"/>
+        </w:rPr>
+        <w:t xml:space="preserve"> FK </w:t>
+      </w:r>
+      <w:proofErr w:type="spellStart"/>
+      <w:r>
+        <w:rPr>
+          <w:lang w:val="es-ES"/>
+        </w:rPr>
+        <w:t>Institucion</w:t>
+      </w:r>
+      <w:proofErr w:type="spellEnd"/>
+      <w:r>
+        <w:rPr>
+          <w:lang w:val="es-ES"/>
+        </w:rPr>
+        <w:t xml:space="preserve"> (nombre)</w:t>
+      </w:r>
+    </w:p>
+    <w:p>
+      <w:pPr>
+        <w:pStyle w:val="Sinespaciado"/>
+        <w:rPr>
+          <w:lang w:val="es-ES"/>
+        </w:rPr>
+      </w:pPr>
+    </w:p>
+    <w:p>
+      <w:pPr>
+        <w:pStyle w:val="Sinespaciado"/>
+        <w:rPr>
+          <w:lang w:val="es-ES"/>
+        </w:rPr>
+      </w:pPr>
+    </w:p>
+    <w:p>
+      <w:pPr>
+        <w:pStyle w:val="Sinespaciado"/>
+        <w:rPr>
+          <w:lang w:val="es-ES"/>
+        </w:rPr>
+      </w:pPr>
+      <w:r>
+        <w:rPr>
+          <w:b/>
+          <w:lang w:val="es-ES"/>
+        </w:rPr>
+        <w:t>Inscribe</w:t>
+      </w:r>
+      <w:r>
+        <w:rPr>
+          <w:lang w:val="es-ES"/>
+        </w:rPr>
+        <w:t xml:space="preserve"> (</w:t>
+      </w:r>
+      <w:proofErr w:type="spellStart"/>
+      <w:r>
+        <w:rPr>
+          <w:lang w:val="es-ES"/>
+        </w:rPr>
         <w:t>nroEstudiante</w:t>
       </w:r>
       <w:proofErr w:type="spellEnd"/>
       <w:r>
-        <w:t xml:space="preserve"> PK</w:t>
+        <w:rPr>
+          <w:lang w:val="es-ES"/>
+        </w:rPr>
+        <w:t xml:space="preserve">, </w:t>
+      </w:r>
+      <w:proofErr w:type="spellStart"/>
+      <w:r>
+        <w:rPr>
+          <w:lang w:val="es-ES"/>
+        </w:rPr>
+        <w:t>nroExamen</w:t>
+      </w:r>
+      <w:proofErr w:type="spellEnd"/>
+      <w:r>
+        <w:rPr>
+          <w:lang w:val="es-ES"/>
+        </w:rPr>
+        <w:t>)</w:t>
       </w:r>
     </w:p>
     <w:p>
       <w:pPr>
         <w:pStyle w:val="Sinespaciado"/>
-      </w:pPr>
-      <w:r>
+        <w:rPr>
+          <w:lang w:val="es-ES"/>
+        </w:rPr>
+      </w:pPr>
+      <w:r>
+        <w:rPr>
+          <w:lang w:val="es-ES"/>
+        </w:rPr>
         <w:t>(</w:t>
       </w:r>
       <w:proofErr w:type="spellStart"/>
       <w:r>
-        <w:t>nroPasaporte</w:t>
-      </w:r>
-      <w:proofErr w:type="spellEnd"/>
-      <w:r>
+        <w:rPr>
+          <w:lang w:val="es-ES"/>
+        </w:rPr>
+        <w:t>nroEstudiante</w:t>
+      </w:r>
+      <w:proofErr w:type="spellEnd"/>
+      <w:r>
+        <w:rPr>
+          <w:lang w:val="es-ES"/>
+        </w:rPr>
         <w:t xml:space="preserve">, </w:t>
       </w:r>
       <w:proofErr w:type="spellStart"/>
       <w:r>
-        <w:t>pais</w:t>
-      </w:r>
-      <w:proofErr w:type="spellEnd"/>
-      <w:r>
-        <w:t>) AK</w:t>
+        <w:rPr>
+          <w:lang w:val="es-ES"/>
+        </w:rPr>
+        <w:t>nroExamen</w:t>
+      </w:r>
+      <w:proofErr w:type="spellEnd"/>
+      <w:r>
+        <w:rPr>
+          <w:lang w:val="es-ES"/>
+        </w:rPr>
+        <w:t>) PK</w:t>
       </w:r>
     </w:p>
     <w:p>
       <w:pPr>
         <w:pStyle w:val="Sinespaciado"/>
-      </w:pPr>
+        <w:rPr>
+          <w:lang w:val="es-ES"/>
+        </w:rPr>
+      </w:pPr>
+      <w:proofErr w:type="spellStart"/>
+      <w:r>
+        <w:rPr>
+          <w:lang w:val="es-ES"/>
+        </w:rPr>
+        <w:t>nroEstudiante</w:t>
+      </w:r>
+      <w:proofErr w:type="spellEnd"/>
+      <w:r>
+        <w:rPr>
+          <w:lang w:val="es-ES"/>
+        </w:rPr>
+        <w:t xml:space="preserve"> FK Estudiante</w:t>
+      </w:r>
     </w:p>
     <w:p>
       <w:pPr>
         <w:pStyle w:val="Sinespaciado"/>
-      </w:pPr>
+        <w:rPr>
+          <w:lang w:val="es-ES"/>
+        </w:rPr>
+      </w:pPr>
+      <w:proofErr w:type="spellStart"/>
+      <w:r>
+        <w:rPr>
+          <w:lang w:val="es-ES"/>
+        </w:rPr>
+        <w:t>nroExamen</w:t>
+      </w:r>
+      <w:proofErr w:type="spellEnd"/>
+      <w:r>
+        <w:rPr>
+          <w:lang w:val="es-ES"/>
+        </w:rPr>
+        <w:t xml:space="preserve"> FK Examen</w:t>
+      </w:r>
     </w:p>
     <w:p>
       <w:pPr>
         <w:pStyle w:val="Sinespaciado"/>
-      </w:pPr>
-      <w:proofErr w:type="spellStart"/>
-      <w:r>
-        <w:rPr>
-          <w:b/>
-        </w:rPr>
-        <w:t>Examen</w:t>
-      </w:r>
-      <w:proofErr w:type="spellEnd"/>
-      <w:r>
+        <w:rPr>
+          <w:lang w:val="es-ES"/>
+        </w:rPr>
+      </w:pPr>
+    </w:p>
+    <w:p>
+      <w:pPr>
+        <w:pStyle w:val="Sinespaciado"/>
+        <w:rPr>
+          <w:lang w:val="es-ES"/>
+        </w:rPr>
+      </w:pPr>
+    </w:p>
+    <w:p>
+      <w:pPr>
+        <w:pStyle w:val="Sinespaciado"/>
+        <w:rPr>
+          <w:lang w:val="es-ES"/>
+        </w:rPr>
+      </w:pPr>
+      <w:r>
+        <w:rPr>
+          <w:b/>
+          <w:lang w:val="es-ES"/>
+        </w:rPr>
+        <w:t>Aprueba</w:t>
+      </w:r>
+      <w:r>
+        <w:rPr>
+          <w:lang w:val="es-ES"/>
+        </w:rPr>
         <w:t xml:space="preserve"> (</w:t>
       </w:r>
       <w:proofErr w:type="spellStart"/>
       <w:r>
+        <w:rPr>
+          <w:lang w:val="es-ES"/>
+        </w:rPr>
+        <w:t>nroEstudiante</w:t>
+      </w:r>
+      <w:proofErr w:type="spellEnd"/>
+      <w:r>
+        <w:rPr>
+          <w:lang w:val="es-ES"/>
+        </w:rPr>
+        <w:t xml:space="preserve">, </w:t>
+      </w:r>
+      <w:proofErr w:type="spellStart"/>
+      <w:r>
+        <w:rPr>
+          <w:lang w:val="es-ES"/>
+        </w:rPr>
         <w:t>nroExamen</w:t>
       </w:r>
       <w:proofErr w:type="spellEnd"/>
       <w:r>
+        <w:rPr>
+          <w:lang w:val="es-ES"/>
+        </w:rPr>
+        <w:t xml:space="preserve">, fecha, </w:t>
+      </w:r>
+      <w:proofErr w:type="spellStart"/>
+      <w:r>
+        <w:rPr>
+          <w:lang w:val="es-ES"/>
+        </w:rPr>
+        <w:t>calificacion</w:t>
+      </w:r>
+      <w:proofErr w:type="spellEnd"/>
+      <w:r>
+        <w:rPr>
+          <w:lang w:val="es-ES"/>
+        </w:rPr>
+        <w:t>)</w:t>
+      </w:r>
+    </w:p>
+    <w:p>
+      <w:pPr>
+        <w:pStyle w:val="Sinespaciado"/>
+        <w:rPr>
+          <w:lang w:val="es-ES"/>
+        </w:rPr>
+      </w:pPr>
+      <w:r>
+        <w:rPr>
+          <w:lang w:val="es-ES"/>
+        </w:rPr>
+        <w:t>(</w:t>
+      </w:r>
+      <w:proofErr w:type="spellStart"/>
+      <w:r>
+        <w:rPr>
+          <w:lang w:val="es-ES"/>
+        </w:rPr>
+        <w:t>nroEstudiante</w:t>
+      </w:r>
+      <w:proofErr w:type="spellEnd"/>
+      <w:r>
+        <w:rPr>
+          <w:lang w:val="es-ES"/>
+        </w:rPr>
         <w:t xml:space="preserve">, </w:t>
       </w:r>
       <w:proofErr w:type="spellStart"/>
       <w:r>
-        <w:t>descripcion</w:t>
-      </w:r>
-      <w:proofErr w:type="spellEnd"/>
-      <w:r>
+        <w:rPr>
+          <w:lang w:val="es-ES"/>
+        </w:rPr>
+        <w:t>nroExamen</w:t>
+      </w:r>
+      <w:proofErr w:type="spellEnd"/>
+      <w:r>
+        <w:rPr>
+          <w:lang w:val="es-ES"/>
+        </w:rPr>
+        <w:t>) PK</w:t>
+      </w:r>
+    </w:p>
+    <w:p>
+      <w:pPr>
+        <w:pStyle w:val="Sinespaciado"/>
+        <w:rPr>
+          <w:lang w:val="es-ES"/>
+        </w:rPr>
+      </w:pPr>
+      <w:proofErr w:type="spellStart"/>
+      <w:r>
+        <w:rPr>
+          <w:lang w:val="es-ES"/>
+        </w:rPr>
+        <w:t>nroEstudiante</w:t>
+      </w:r>
+      <w:proofErr w:type="spellEnd"/>
+      <w:r>
+        <w:rPr>
+          <w:lang w:val="es-ES"/>
+        </w:rPr>
+        <w:t xml:space="preserve"> FK Estudiante</w:t>
+      </w:r>
+    </w:p>
+    <w:p>
+      <w:pPr>
+        <w:pStyle w:val="Sinespaciado"/>
+        <w:rPr>
+          <w:lang w:val="es-ES"/>
+        </w:rPr>
+      </w:pPr>
+      <w:proofErr w:type="spellStart"/>
+      <w:r>
+        <w:rPr>
+          <w:lang w:val="es-ES"/>
+        </w:rPr>
+        <w:t>nroExamen</w:t>
+      </w:r>
+      <w:proofErr w:type="spellEnd"/>
+      <w:r>
+        <w:rPr>
+          <w:lang w:val="es-ES"/>
+        </w:rPr>
+        <w:t xml:space="preserve"> FK Examen</w:t>
+      </w:r>
+    </w:p>
+    <w:p>
+      <w:pPr>
+        <w:pStyle w:val="Sinespaciado"/>
+        <w:rPr>
+          <w:lang w:val="es-ES"/>
+        </w:rPr>
+      </w:pPr>
+    </w:p>
+    <w:p>
+      <w:pPr>
+        <w:pStyle w:val="Sinespaciado"/>
+        <w:rPr>
+          <w:lang w:val="es-ES"/>
+        </w:rPr>
+      </w:pPr>
+    </w:p>
+    <w:p>
+      <w:pPr>
+        <w:pStyle w:val="Sinespaciado"/>
+        <w:rPr>
+          <w:lang w:val="es-ES"/>
+        </w:rPr>
+      </w:pPr>
+      <w:proofErr w:type="spellStart"/>
+      <w:r>
+        <w:rPr>
+          <w:b/>
+          <w:lang w:val="es-ES"/>
+        </w:rPr>
+        <w:t>Instancia_Ex</w:t>
+      </w:r>
+      <w:proofErr w:type="spellEnd"/>
+      <w:r>
+        <w:rPr>
+          <w:lang w:val="es-ES"/>
+        </w:rPr>
+        <w:t xml:space="preserve"> (</w:t>
+      </w:r>
+      <w:proofErr w:type="spellStart"/>
+      <w:r>
+        <w:rPr>
+          <w:lang w:val="es-ES"/>
+        </w:rPr>
+        <w:t>nroExamen</w:t>
+      </w:r>
+      <w:proofErr w:type="spellEnd"/>
+      <w:r>
+        <w:rPr>
+          <w:lang w:val="es-ES"/>
+        </w:rPr>
         <w:t xml:space="preserve">, </w:t>
       </w:r>
       <w:proofErr w:type="spellStart"/>
       <w:r>
-        <w:t>disponible</w:t>
-      </w:r>
-      <w:proofErr w:type="spellEnd"/>
-      <w:r>
+        <w:rPr>
+          <w:lang w:val="es-ES"/>
+        </w:rPr>
+        <w:t>nombreInstitucion</w:t>
+      </w:r>
+      <w:proofErr w:type="spellEnd"/>
+      <w:r>
+        <w:rPr>
+          <w:lang w:val="es-ES"/>
+        </w:rPr>
+        <w:t>, fecha, hora)</w:t>
+      </w:r>
+    </w:p>
+    <w:p>
+      <w:pPr>
+        <w:pStyle w:val="Sinespaciado"/>
+        <w:rPr>
+          <w:lang w:val="es-ES"/>
+        </w:rPr>
+      </w:pPr>
+      <w:r>
+        <w:rPr>
+          <w:lang w:val="es-ES"/>
+        </w:rPr>
+        <w:t>(</w:t>
+      </w:r>
+      <w:proofErr w:type="spellStart"/>
+      <w:r>
+        <w:rPr>
+          <w:lang w:val="es-ES"/>
+        </w:rPr>
+        <w:t>nroExamen</w:t>
+      </w:r>
+      <w:proofErr w:type="spellEnd"/>
+      <w:r>
+        <w:rPr>
+          <w:lang w:val="es-ES"/>
+        </w:rPr>
+        <w:t xml:space="preserve">, </w:t>
+      </w:r>
+      <w:proofErr w:type="spellStart"/>
+      <w:r>
+        <w:rPr>
+          <w:lang w:val="es-ES"/>
+        </w:rPr>
+        <w:t>nombreInstitucion</w:t>
+      </w:r>
+      <w:proofErr w:type="spellEnd"/>
+      <w:r>
+        <w:rPr>
+          <w:lang w:val="es-ES"/>
+        </w:rPr>
+        <w:t>, fecha) PK</w:t>
+      </w:r>
+    </w:p>
+    <w:p>
+      <w:pPr>
+        <w:pStyle w:val="Sinespaciado"/>
+        <w:rPr>
+          <w:lang w:val="es-ES"/>
+        </w:rPr>
+      </w:pPr>
+      <w:proofErr w:type="spellStart"/>
+      <w:r>
+        <w:rPr>
+          <w:lang w:val="es-ES"/>
+        </w:rPr>
+        <w:t>nroExamen</w:t>
+      </w:r>
+      <w:proofErr w:type="spellEnd"/>
+      <w:r>
+        <w:rPr>
+          <w:lang w:val="es-ES"/>
+        </w:rPr>
+        <w:t xml:space="preserve"> FK Examen</w:t>
+      </w:r>
+    </w:p>
+    <w:p>
+      <w:pPr>
+        <w:pStyle w:val="Sinespaciado"/>
+        <w:rPr>
+          <w:lang w:val="es-ES"/>
+        </w:rPr>
+      </w:pPr>
+      <w:proofErr w:type="spellStart"/>
+      <w:r>
+        <w:rPr>
+          <w:lang w:val="es-ES"/>
+        </w:rPr>
+        <w:t>nombreInstitucion</w:t>
+      </w:r>
+      <w:proofErr w:type="spellEnd"/>
+      <w:r>
+        <w:rPr>
+          <w:lang w:val="es-ES"/>
+        </w:rPr>
+        <w:t xml:space="preserve"> FK </w:t>
+      </w:r>
+      <w:proofErr w:type="spellStart"/>
+      <w:r>
+        <w:rPr>
+          <w:lang w:val="es-ES"/>
+        </w:rPr>
+        <w:t>Institucion</w:t>
+      </w:r>
+      <w:proofErr w:type="spellEnd"/>
+      <w:r>
+        <w:rPr>
+          <w:lang w:val="es-ES"/>
+        </w:rPr>
+        <w:t xml:space="preserve"> (nombre)</w:t>
+      </w:r>
+    </w:p>
+    <w:p>
+      <w:pPr>
+        <w:pStyle w:val="Sinespaciado"/>
+        <w:rPr>
+          <w:lang w:val="es-ES"/>
+        </w:rPr>
+      </w:pPr>
+    </w:p>
+    <w:p>
+      <w:pPr>
+        <w:pStyle w:val="Sinespaciado"/>
+        <w:rPr>
+          <w:lang w:val="es-ES"/>
+        </w:rPr>
+      </w:pPr>
+    </w:p>
+    <w:p>
+      <w:pPr>
+        <w:pStyle w:val="Sinespaciado"/>
+        <w:rPr>
+          <w:lang w:val="es-ES"/>
+        </w:rPr>
+      </w:pPr>
+      <w:r>
+        <w:rPr>
+          <w:b/>
+          <w:lang w:val="es-ES"/>
+        </w:rPr>
+        <w:t>Rinde</w:t>
+      </w:r>
+      <w:r>
+        <w:rPr>
+          <w:lang w:val="es-ES"/>
+        </w:rPr>
+        <w:t xml:space="preserve"> (</w:t>
+      </w:r>
+      <w:proofErr w:type="spellStart"/>
+      <w:r>
+        <w:rPr>
+          <w:lang w:val="es-ES"/>
+        </w:rPr>
+        <w:t>nroExamen</w:t>
+      </w:r>
+      <w:proofErr w:type="spellEnd"/>
+      <w:r>
+        <w:rPr>
+          <w:lang w:val="es-ES"/>
+        </w:rPr>
+        <w:t xml:space="preserve">, </w:t>
+      </w:r>
+      <w:proofErr w:type="spellStart"/>
+      <w:r>
+        <w:rPr>
+          <w:lang w:val="es-ES"/>
+        </w:rPr>
+        <w:t>nroEstudiante</w:t>
+      </w:r>
+      <w:proofErr w:type="spellEnd"/>
+      <w:r>
+        <w:rPr>
+          <w:lang w:val="es-ES"/>
+        </w:rPr>
+        <w:t xml:space="preserve">, </w:t>
+      </w:r>
+      <w:proofErr w:type="spellStart"/>
+      <w:r>
+        <w:rPr>
+          <w:lang w:val="es-ES"/>
+        </w:rPr>
+        <w:t>nombreInstitucion</w:t>
+      </w:r>
+      <w:proofErr w:type="spellEnd"/>
+      <w:r>
+        <w:rPr>
+          <w:lang w:val="es-ES"/>
+        </w:rPr>
+        <w:t xml:space="preserve">, </w:t>
+      </w:r>
+      <w:proofErr w:type="spellStart"/>
+      <w:r>
+        <w:rPr>
+          <w:lang w:val="es-ES"/>
+        </w:rPr>
+        <w:t>nroSalon</w:t>
+      </w:r>
+      <w:proofErr w:type="spellEnd"/>
+      <w:r>
+        <w:rPr>
+          <w:lang w:val="es-ES"/>
+        </w:rPr>
+        <w:t xml:space="preserve">, fecha, </w:t>
+      </w:r>
+      <w:proofErr w:type="spellStart"/>
+      <w:r>
+        <w:rPr>
+          <w:lang w:val="es-ES"/>
+        </w:rPr>
+        <w:t>nroSillaAsignado</w:t>
+      </w:r>
+      <w:proofErr w:type="spellEnd"/>
+      <w:r>
+        <w:rPr>
+          <w:lang w:val="es-ES"/>
+        </w:rPr>
         <w:t>)</w:t>
       </w:r>
     </w:p>
     <w:p>
       <w:pPr>
         <w:pStyle w:val="Sinespaciado"/>
-      </w:pPr>
-      <w:proofErr w:type="spellStart"/>
-      <w:r>
+        <w:rPr>
+          <w:lang w:val="es-ES"/>
+        </w:rPr>
+      </w:pPr>
+      <w:r>
+        <w:rPr>
+          <w:lang w:val="es-ES"/>
+        </w:rPr>
+        <w:t>(</w:t>
+      </w:r>
+      <w:proofErr w:type="spellStart"/>
+      <w:r>
+        <w:rPr>
+          <w:lang w:val="es-ES"/>
+        </w:rPr>
         <w:t>nroExamen</w:t>
       </w:r>
       <w:proofErr w:type="spellEnd"/>
       <w:r>
-        <w:t xml:space="preserve"> PK</w:t>
+        <w:rPr>
+          <w:lang w:val="es-ES"/>
+        </w:rPr>
+        <w:t xml:space="preserve">, </w:t>
+      </w:r>
+      <w:proofErr w:type="spellStart"/>
+      <w:r>
+        <w:rPr>
+          <w:lang w:val="es-ES"/>
+        </w:rPr>
+        <w:t>nroEstudiante</w:t>
+      </w:r>
+      <w:proofErr w:type="spellEnd"/>
+      <w:r>
+        <w:rPr>
+          <w:lang w:val="es-ES"/>
+        </w:rPr>
+        <w:t xml:space="preserve">, </w:t>
+      </w:r>
+      <w:proofErr w:type="spellStart"/>
+      <w:r>
+        <w:rPr>
+          <w:lang w:val="es-ES"/>
+        </w:rPr>
+        <w:t>nombreInstitucion</w:t>
+      </w:r>
+      <w:proofErr w:type="spellEnd"/>
+      <w:r>
+        <w:rPr>
+          <w:lang w:val="es-ES"/>
+        </w:rPr>
+        <w:t xml:space="preserve">, </w:t>
+      </w:r>
+      <w:proofErr w:type="spellStart"/>
+      <w:r>
+        <w:rPr>
+          <w:lang w:val="es-ES"/>
+        </w:rPr>
+        <w:t>nroSalon</w:t>
+      </w:r>
+      <w:proofErr w:type="spellEnd"/>
+      <w:r>
+        <w:rPr>
+          <w:lang w:val="es-ES"/>
+        </w:rPr>
+        <w:t>, fecha) PK</w:t>
       </w:r>
     </w:p>
     <w:p>
       <w:pPr>
         <w:pStyle w:val="Sinespaciado"/>
-      </w:pPr>
+        <w:rPr>
+          <w:lang w:val="es-ES"/>
+        </w:rPr>
+      </w:pPr>
+      <w:r>
+        <w:rPr>
+          <w:lang w:val="es-ES"/>
+        </w:rPr>
+        <w:t>(</w:t>
+      </w:r>
+      <w:proofErr w:type="spellStart"/>
+      <w:r>
+        <w:rPr>
+          <w:lang w:val="es-ES"/>
+        </w:rPr>
+        <w:t>nroExamen</w:t>
+      </w:r>
+      <w:proofErr w:type="spellEnd"/>
+      <w:r>
+        <w:rPr>
+          <w:lang w:val="es-ES"/>
+        </w:rPr>
+        <w:t xml:space="preserve">, </w:t>
+      </w:r>
+      <w:proofErr w:type="spellStart"/>
+      <w:r>
+        <w:rPr>
+          <w:lang w:val="es-ES"/>
+        </w:rPr>
+        <w:t>nroEstudiante</w:t>
+      </w:r>
+      <w:proofErr w:type="spellEnd"/>
+      <w:r>
+        <w:rPr>
+          <w:lang w:val="es-ES"/>
+        </w:rPr>
+        <w:t>) FK Inscribe</w:t>
+      </w:r>
     </w:p>
     <w:p>
       <w:pPr>
         <w:pStyle w:val="Sinespaciado"/>
-      </w:pPr>
+        <w:rPr>
+          <w:lang w:val="es-ES"/>
+        </w:rPr>
+      </w:pPr>
+      <w:r>
+        <w:rPr>
+          <w:lang w:val="es-ES"/>
+        </w:rPr>
+        <w:t>(</w:t>
+      </w:r>
+      <w:proofErr w:type="spellStart"/>
+      <w:r>
+        <w:rPr>
+          <w:lang w:val="es-ES"/>
+        </w:rPr>
+        <w:t>nroExamen</w:t>
+      </w:r>
+      <w:proofErr w:type="spellEnd"/>
+      <w:r>
+        <w:rPr>
+          <w:lang w:val="es-ES"/>
+        </w:rPr>
+        <w:t xml:space="preserve">, </w:t>
+      </w:r>
+      <w:proofErr w:type="spellStart"/>
+      <w:r>
+        <w:rPr>
+          <w:lang w:val="es-ES"/>
+        </w:rPr>
+        <w:t>nombreInstitucion</w:t>
+      </w:r>
+      <w:proofErr w:type="spellEnd"/>
+      <w:r>
+        <w:rPr>
+          <w:lang w:val="es-ES"/>
+        </w:rPr>
+        <w:t xml:space="preserve">, fecha) FK </w:t>
+      </w:r>
+      <w:proofErr w:type="spellStart"/>
+      <w:r>
+        <w:rPr>
+          <w:lang w:val="es-ES"/>
+        </w:rPr>
+        <w:t>InstanciaEx</w:t>
+      </w:r>
+      <w:proofErr w:type="spellEnd"/>
     </w:p>
     <w:p>
       <w:pPr>
         <w:pStyle w:val="Sinespaciado"/>
       </w:pPr>
-      <w:proofErr w:type="spellStart"/>
-      <w:r>
-        <w:rPr>
-          <w:b/>
-        </w:rPr>
-        <w:t>Institucion</w:t>
-      </w:r>
-      <w:proofErr w:type="spellEnd"/>
-      <w:r>
-        <w:t xml:space="preserve"> (</w:t>
-      </w:r>
-      <w:proofErr w:type="spellStart"/>
-      <w:r>
-        <w:t>nombre</w:t>
+      <w:r>
+        <w:t>(</w:t>
+      </w:r>
+      <w:proofErr w:type="spellStart"/>
+      <w:r>
+        <w:t>nombreInstitucion</w:t>
       </w:r>
       <w:proofErr w:type="spellEnd"/>
       <w:r>
@@ -2009,693 +3238,10 @@
       </w:r>
       <w:proofErr w:type="spellStart"/>
       <w:r>
-        <w:t>pais</w:t>
-      </w:r>
-      <w:proofErr w:type="spellEnd"/>
-      <w:r>
-        <w:t xml:space="preserve">, ciudad, </w:t>
-      </w:r>
-      <w:proofErr w:type="spellStart"/>
-      <w:r>
-        <w:t>direccion</w:t>
-      </w:r>
-      <w:proofErr w:type="spellEnd"/>
-      <w:r>
-        <w:t>)</w:t>
-      </w:r>
-    </w:p>
-    <w:p>
-      <w:pPr>
-        <w:pStyle w:val="Sinespaciado"/>
-      </w:pPr>
-      <w:r>
-        <w:t>nombre PK</w:t>
-      </w:r>
-    </w:p>
-    <w:p>
-      <w:pPr>
-        <w:pStyle w:val="Sinespaciado"/>
-      </w:pPr>
-    </w:p>
-    <w:p>
-      <w:pPr>
-        <w:pStyle w:val="Sinespaciado"/>
-      </w:pPr>
-    </w:p>
-    <w:p>
-      <w:pPr>
-        <w:pStyle w:val="Sinespaciado"/>
-      </w:pPr>
-      <w:r>
-        <w:rPr>
-          <w:b/>
-        </w:rPr>
-        <w:t>Salon</w:t>
-      </w:r>
-      <w:r>
-        <w:t xml:space="preserve"> (</w:t>
-      </w:r>
-      <w:proofErr w:type="spellStart"/>
-      <w:r>
-        <w:t>nombreInstitucion</w:t>
-      </w:r>
-      <w:proofErr w:type="spellEnd"/>
-      <w:r>
-        <w:t xml:space="preserve">, </w:t>
-      </w:r>
-      <w:proofErr w:type="spellStart"/>
-      <w:r>
         <w:t>nroSalon</w:t>
       </w:r>
       <w:proofErr w:type="spellEnd"/>
       <w:r>
-        <w:t xml:space="preserve">, </w:t>
-      </w:r>
-      <w:proofErr w:type="spellStart"/>
-      <w:r>
-        <w:t>nroSillaMaximo</w:t>
-      </w:r>
-      <w:proofErr w:type="spellEnd"/>
-      <w:r>
-        <w:t xml:space="preserve">, </w:t>
-      </w:r>
-      <w:proofErr w:type="spellStart"/>
-      <w:r>
-        <w:t>nroSillaMinimo</w:t>
-      </w:r>
-      <w:proofErr w:type="spellEnd"/>
-      <w:r>
-        <w:t>)</w:t>
-      </w:r>
-    </w:p>
-    <w:p>
-      <w:pPr>
-        <w:pStyle w:val="Sinespaciado"/>
-      </w:pPr>
-      <w:r>
-        <w:t>(</w:t>
-      </w:r>
-      <w:proofErr w:type="spellStart"/>
-      <w:r>
-        <w:t>nombreInstitucion</w:t>
-      </w:r>
-      <w:proofErr w:type="spellEnd"/>
-      <w:r>
-        <w:t xml:space="preserve">, </w:t>
-      </w:r>
-      <w:proofErr w:type="spellStart"/>
-      <w:r>
-        <w:t>nroSalon</w:t>
-      </w:r>
-      <w:proofErr w:type="spellEnd"/>
-      <w:r>
-        <w:t>) PK</w:t>
-      </w:r>
-    </w:p>
-    <w:p>
-      <w:pPr>
-        <w:pStyle w:val="Sinespaciado"/>
-      </w:pPr>
-      <w:proofErr w:type="spellStart"/>
-      <w:r>
-        <w:t>nombreInstitucion</w:t>
-      </w:r>
-      <w:proofErr w:type="spellEnd"/>
-      <w:r>
-        <w:t xml:space="preserve"> FK </w:t>
-      </w:r>
-      <w:proofErr w:type="spellStart"/>
-      <w:r>
-        <w:t>Institucion</w:t>
-      </w:r>
-      <w:proofErr w:type="spellEnd"/>
-      <w:r>
-        <w:t xml:space="preserve"> (</w:t>
-      </w:r>
-      <w:proofErr w:type="spellStart"/>
-      <w:r>
-        <w:t>nombre</w:t>
-      </w:r>
-      <w:proofErr w:type="spellEnd"/>
-      <w:r>
-        <w:t>)</w:t>
-      </w:r>
-    </w:p>
-    <w:p>
-      <w:pPr>
-        <w:pStyle w:val="Sinespaciado"/>
-      </w:pPr>
-    </w:p>
-    <w:p>
-      <w:pPr>
-        <w:pStyle w:val="Sinespaciado"/>
-      </w:pPr>
-    </w:p>
-    <w:p>
-      <w:pPr>
-        <w:pStyle w:val="Sinespaciado"/>
-      </w:pPr>
-      <w:r>
-        <w:rPr>
-          <w:b/>
-        </w:rPr>
-        <w:t>Inscribe</w:t>
-      </w:r>
-      <w:r>
-        <w:t xml:space="preserve"> (</w:t>
-      </w:r>
-      <w:proofErr w:type="spellStart"/>
-      <w:r>
-        <w:t>nroEstudiante</w:t>
-      </w:r>
-      <w:proofErr w:type="spellEnd"/>
-      <w:r>
-        <w:t xml:space="preserve">, </w:t>
-      </w:r>
-      <w:proofErr w:type="spellStart"/>
-      <w:r>
-        <w:t>nroExamen</w:t>
-      </w:r>
-      <w:proofErr w:type="spellEnd"/>
-      <w:r>
-        <w:t>)</w:t>
-      </w:r>
-    </w:p>
-    <w:p>
-      <w:pPr>
-        <w:pStyle w:val="Sinespaciado"/>
-      </w:pPr>
-      <w:r>
-        <w:t>(</w:t>
-      </w:r>
-      <w:proofErr w:type="spellStart"/>
-      <w:r>
-        <w:t>nroEstudiante</w:t>
-      </w:r>
-      <w:proofErr w:type="spellEnd"/>
-      <w:r>
-        <w:t xml:space="preserve">, </w:t>
-      </w:r>
-      <w:proofErr w:type="spellStart"/>
-      <w:r>
-        <w:t>nroExamen</w:t>
-      </w:r>
-      <w:proofErr w:type="spellEnd"/>
-      <w:r>
-        <w:t>) PK</w:t>
-      </w:r>
-    </w:p>
-    <w:p>
-      <w:pPr>
-        <w:pStyle w:val="Sinespaciado"/>
-      </w:pPr>
-      <w:proofErr w:type="spellStart"/>
-      <w:r>
-        <w:t>nroEstudiante</w:t>
-      </w:r>
-      <w:proofErr w:type="spellEnd"/>
-      <w:r>
-        <w:t xml:space="preserve"> FK </w:t>
-      </w:r>
-      <w:proofErr w:type="spellStart"/>
-      <w:r>
-        <w:t>Estudiante</w:t>
-      </w:r>
-      <w:proofErr w:type="spellEnd"/>
-    </w:p>
-    <w:p>
-      <w:pPr>
-        <w:pStyle w:val="Sinespaciado"/>
-      </w:pPr>
-      <w:proofErr w:type="spellStart"/>
-      <w:r>
-        <w:t>nroExamen</w:t>
-      </w:r>
-      <w:proofErr w:type="spellEnd"/>
-      <w:r>
-        <w:t xml:space="preserve"> FK </w:t>
-      </w:r>
-      <w:proofErr w:type="spellStart"/>
-      <w:r>
-        <w:t>Examen</w:t>
-      </w:r>
-      <w:proofErr w:type="spellEnd"/>
-    </w:p>
-    <w:p>
-      <w:pPr>
-        <w:pStyle w:val="Sinespaciado"/>
-      </w:pPr>
-    </w:p>
-    <w:p>
-      <w:pPr>
-        <w:pStyle w:val="Sinespaciado"/>
-      </w:pPr>
-    </w:p>
-    <w:p>
-      <w:pPr>
-        <w:pStyle w:val="Sinespaciado"/>
-      </w:pPr>
-      <w:proofErr w:type="spellStart"/>
-      <w:r>
-        <w:rPr>
-          <w:b/>
-        </w:rPr>
-        <w:t>Aprueba</w:t>
-      </w:r>
-      <w:proofErr w:type="spellEnd"/>
-      <w:r>
-        <w:t xml:space="preserve"> (</w:t>
-      </w:r>
-      <w:proofErr w:type="spellStart"/>
-      <w:r>
-        <w:t>nroEstudiante</w:t>
-      </w:r>
-      <w:proofErr w:type="spellEnd"/>
-      <w:r>
-        <w:t xml:space="preserve">, </w:t>
-      </w:r>
-      <w:proofErr w:type="spellStart"/>
-      <w:r>
-        <w:t>nroExamen</w:t>
-      </w:r>
-      <w:proofErr w:type="spellEnd"/>
-      <w:r>
-        <w:t xml:space="preserve">, </w:t>
-      </w:r>
-      <w:proofErr w:type="spellStart"/>
-      <w:r>
-        <w:t>fecha</w:t>
-      </w:r>
-      <w:proofErr w:type="spellEnd"/>
-      <w:r>
-        <w:t xml:space="preserve">, </w:t>
-      </w:r>
-      <w:proofErr w:type="spellStart"/>
-      <w:r>
-        <w:t>calificacion</w:t>
-      </w:r>
-      <w:proofErr w:type="spellEnd"/>
-      <w:r>
-        <w:t>)</w:t>
-      </w:r>
-    </w:p>
-    <w:p>
-      <w:pPr>
-        <w:pStyle w:val="Sinespaciado"/>
-      </w:pPr>
-      <w:r>
-        <w:t>(</w:t>
-      </w:r>
-      <w:proofErr w:type="spellStart"/>
-      <w:r>
-        <w:t>nroEstudiante</w:t>
-      </w:r>
-      <w:proofErr w:type="spellEnd"/>
-      <w:r>
-        <w:t xml:space="preserve">, </w:t>
-      </w:r>
-      <w:proofErr w:type="spellStart"/>
-      <w:r>
-        <w:t>nroExamen</w:t>
-      </w:r>
-      <w:proofErr w:type="spellEnd"/>
-      <w:r>
-        <w:t>) PK</w:t>
-      </w:r>
-    </w:p>
-    <w:p>
-      <w:pPr>
-        <w:pStyle w:val="Sinespaciado"/>
-      </w:pPr>
-      <w:proofErr w:type="spellStart"/>
-      <w:r>
-        <w:t>nroEstudiante</w:t>
-      </w:r>
-      <w:proofErr w:type="spellEnd"/>
-      <w:r>
-        <w:t xml:space="preserve"> FK </w:t>
-      </w:r>
-      <w:proofErr w:type="spellStart"/>
-      <w:r>
-        <w:t>Estudiante</w:t>
-      </w:r>
-      <w:proofErr w:type="spellEnd"/>
-    </w:p>
-    <w:p>
-      <w:pPr>
-        <w:pStyle w:val="Sinespaciado"/>
-      </w:pPr>
-      <w:proofErr w:type="spellStart"/>
-      <w:r>
-        <w:t>nroExamen</w:t>
-      </w:r>
-      <w:proofErr w:type="spellEnd"/>
-      <w:r>
-        <w:t xml:space="preserve"> FK </w:t>
-      </w:r>
-      <w:proofErr w:type="spellStart"/>
-      <w:r>
-        <w:t>Examen</w:t>
-      </w:r>
-      <w:proofErr w:type="spellEnd"/>
-    </w:p>
-    <w:p>
-      <w:pPr>
-        <w:pStyle w:val="Sinespaciado"/>
-      </w:pPr>
-    </w:p>
-    <w:p>
-      <w:pPr>
-        <w:pStyle w:val="Sinespaciado"/>
-      </w:pPr>
-    </w:p>
-    <w:p>
-      <w:pPr>
-        <w:pStyle w:val="Sinespaciado"/>
-      </w:pPr>
-      <w:proofErr w:type="spellStart"/>
-      <w:r>
-        <w:rPr>
-          <w:b/>
-        </w:rPr>
-        <w:t>Instancia</w:t>
-      </w:r>
-      <w:r>
-        <w:rPr>
-          <w:b/>
-        </w:rPr>
-        <w:t>_</w:t>
-      </w:r>
-      <w:r>
-        <w:rPr>
-          <w:b/>
-        </w:rPr>
-        <w:t>Ex</w:t>
-      </w:r>
-      <w:proofErr w:type="spellEnd"/>
-      <w:r>
-        <w:t xml:space="preserve"> (</w:t>
-      </w:r>
-      <w:proofErr w:type="spellStart"/>
-      <w:r>
-        <w:t>nroExamen</w:t>
-      </w:r>
-      <w:proofErr w:type="spellEnd"/>
-      <w:r>
-        <w:t xml:space="preserve">, </w:t>
-      </w:r>
-      <w:proofErr w:type="spellStart"/>
-      <w:r>
-        <w:t>nombreInstitucion</w:t>
-      </w:r>
-      <w:proofErr w:type="spellEnd"/>
-      <w:r>
-        <w:t xml:space="preserve">, </w:t>
-      </w:r>
-      <w:proofErr w:type="spellStart"/>
-      <w:r>
-        <w:t>fecha</w:t>
-      </w:r>
-      <w:proofErr w:type="spellEnd"/>
-      <w:r>
-        <w:t>, hora)</w:t>
-      </w:r>
-    </w:p>
-    <w:p>
-      <w:pPr>
-        <w:pStyle w:val="Sinespaciado"/>
-      </w:pPr>
-      <w:r>
-        <w:t>(</w:t>
-      </w:r>
-      <w:proofErr w:type="spellStart"/>
-      <w:r>
-        <w:t>nroExamen</w:t>
-      </w:r>
-      <w:proofErr w:type="spellEnd"/>
-      <w:r>
-        <w:t xml:space="preserve">, </w:t>
-      </w:r>
-      <w:proofErr w:type="spellStart"/>
-      <w:r>
-        <w:t>nombreInstitucion</w:t>
-      </w:r>
-      <w:proofErr w:type="spellEnd"/>
-      <w:r>
-        <w:t xml:space="preserve">, </w:t>
-      </w:r>
-      <w:proofErr w:type="spellStart"/>
-      <w:r>
-        <w:t>fecha</w:t>
-      </w:r>
-      <w:proofErr w:type="spellEnd"/>
-      <w:r>
-        <w:t>) PK</w:t>
-      </w:r>
-    </w:p>
-    <w:p>
-      <w:pPr>
-        <w:pStyle w:val="Sinespaciado"/>
-      </w:pPr>
-      <w:proofErr w:type="spellStart"/>
-      <w:r>
-        <w:t>nroExamen</w:t>
-      </w:r>
-      <w:proofErr w:type="spellEnd"/>
-      <w:r>
-        <w:t xml:space="preserve"> FK </w:t>
-      </w:r>
-      <w:proofErr w:type="spellStart"/>
-      <w:r>
-        <w:t>Examen</w:t>
-      </w:r>
-      <w:proofErr w:type="spellEnd"/>
-    </w:p>
-    <w:p>
-      <w:pPr>
-        <w:pStyle w:val="Sinespaciado"/>
-      </w:pPr>
-      <w:proofErr w:type="spellStart"/>
-      <w:r>
-        <w:t>nombreInstitucion</w:t>
-      </w:r>
-      <w:proofErr w:type="spellEnd"/>
-      <w:r>
-        <w:t xml:space="preserve"> FK </w:t>
-      </w:r>
-      <w:proofErr w:type="spellStart"/>
-      <w:r>
-        <w:t>Institucion</w:t>
-      </w:r>
-      <w:proofErr w:type="spellEnd"/>
-      <w:r>
-        <w:t xml:space="preserve"> (</w:t>
-      </w:r>
-      <w:proofErr w:type="spellStart"/>
-      <w:r>
-        <w:t>nombre</w:t>
-      </w:r>
-      <w:proofErr w:type="spellEnd"/>
-      <w:r>
-        <w:t>)</w:t>
-      </w:r>
-    </w:p>
-    <w:p>
-      <w:pPr>
-        <w:pStyle w:val="Sinespaciado"/>
-      </w:pPr>
-    </w:p>
-    <w:p>
-      <w:pPr>
-        <w:pStyle w:val="Sinespaciado"/>
-      </w:pPr>
-    </w:p>
-    <w:p>
-      <w:pPr>
-        <w:pStyle w:val="Sinespaciado"/>
-      </w:pPr>
-      <w:proofErr w:type="spellStart"/>
-      <w:r>
-        <w:rPr>
-          <w:b/>
-        </w:rPr>
-        <w:t>Rinde</w:t>
-      </w:r>
-      <w:proofErr w:type="spellEnd"/>
-      <w:r>
-        <w:t xml:space="preserve"> (</w:t>
-      </w:r>
-      <w:proofErr w:type="spellStart"/>
-      <w:r>
-        <w:t>nroExamen</w:t>
-      </w:r>
-      <w:proofErr w:type="spellEnd"/>
-      <w:r>
-        <w:t xml:space="preserve">, </w:t>
-      </w:r>
-      <w:proofErr w:type="spellStart"/>
-      <w:r>
-        <w:t>nroEstudiante</w:t>
-      </w:r>
-      <w:proofErr w:type="spellEnd"/>
-      <w:r>
-        <w:t xml:space="preserve">, </w:t>
-      </w:r>
-      <w:proofErr w:type="spellStart"/>
-      <w:r>
-        <w:t>nombreInstitucion</w:t>
-      </w:r>
-      <w:proofErr w:type="spellEnd"/>
-      <w:r>
-        <w:t xml:space="preserve">, </w:t>
-      </w:r>
-      <w:proofErr w:type="spellStart"/>
-      <w:r>
-        <w:t>nroSalon</w:t>
-      </w:r>
-      <w:proofErr w:type="spellEnd"/>
-      <w:r>
-        <w:t xml:space="preserve">, </w:t>
-      </w:r>
-      <w:proofErr w:type="spellStart"/>
-      <w:r>
-        <w:t>fecha</w:t>
-      </w:r>
-      <w:proofErr w:type="spellEnd"/>
-      <w:r>
-        <w:t xml:space="preserve">, </w:t>
-      </w:r>
-      <w:proofErr w:type="spellStart"/>
-      <w:r>
-        <w:t>nroSillaAsignado</w:t>
-      </w:r>
-      <w:proofErr w:type="spellEnd"/>
-      <w:r>
-        <w:t>)</w:t>
-      </w:r>
-    </w:p>
-    <w:p>
-      <w:pPr>
-        <w:pStyle w:val="Sinespaciado"/>
-      </w:pPr>
-      <w:r>
-        <w:t>(</w:t>
-      </w:r>
-      <w:proofErr w:type="spellStart"/>
-      <w:r>
-        <w:t>nroExamen</w:t>
-      </w:r>
-      <w:proofErr w:type="spellEnd"/>
-      <w:r>
-        <w:t xml:space="preserve">, </w:t>
-      </w:r>
-      <w:proofErr w:type="spellStart"/>
-      <w:r>
-        <w:t>nroEstudiante</w:t>
-      </w:r>
-      <w:proofErr w:type="spellEnd"/>
-      <w:r>
-        <w:t xml:space="preserve">, </w:t>
-      </w:r>
-      <w:proofErr w:type="spellStart"/>
-      <w:r>
-        <w:t>nombreInstitucion</w:t>
-      </w:r>
-      <w:proofErr w:type="spellEnd"/>
-      <w:r>
-        <w:t xml:space="preserve">, </w:t>
-      </w:r>
-      <w:proofErr w:type="spellStart"/>
-      <w:r>
-        <w:t>nroSalon</w:t>
-      </w:r>
-      <w:proofErr w:type="spellEnd"/>
-      <w:r>
-        <w:t>, fecha) PK</w:t>
-      </w:r>
-    </w:p>
-    <w:p>
-      <w:pPr>
-        <w:pStyle w:val="Sinespaciado"/>
-      </w:pPr>
-      <w:r>
-        <w:t>(</w:t>
-      </w:r>
-      <w:proofErr w:type="spellStart"/>
-      <w:r>
-        <w:t>nroExamen</w:t>
-      </w:r>
-      <w:proofErr w:type="spellEnd"/>
-      <w:r>
-        <w:t xml:space="preserve">, </w:t>
-      </w:r>
-      <w:proofErr w:type="spellStart"/>
-      <w:r>
-        <w:t>nroEstudiante</w:t>
-      </w:r>
-      <w:proofErr w:type="spellEnd"/>
-      <w:r>
-        <w:t>) FK Inscribe</w:t>
-      </w:r>
-    </w:p>
-    <w:p>
-      <w:pPr>
-        <w:pStyle w:val="Sinespaciado"/>
-      </w:pPr>
-      <w:r>
-        <w:t>(</w:t>
-      </w:r>
-      <w:proofErr w:type="spellStart"/>
-      <w:r>
-        <w:t>nroExamen</w:t>
-      </w:r>
-      <w:proofErr w:type="spellEnd"/>
-      <w:r>
-        <w:t xml:space="preserve">, </w:t>
-      </w:r>
-      <w:proofErr w:type="spellStart"/>
-      <w:r>
-        <w:t>nombreInstitucion</w:t>
-      </w:r>
-      <w:proofErr w:type="spellEnd"/>
-      <w:r>
-        <w:t xml:space="preserve">, </w:t>
-      </w:r>
-      <w:proofErr w:type="spellStart"/>
-      <w:r>
-        <w:t>fecha</w:t>
-      </w:r>
-      <w:proofErr w:type="spellEnd"/>
-      <w:r>
-        <w:t xml:space="preserve">) FK </w:t>
-      </w:r>
-      <w:proofErr w:type="spellStart"/>
-      <w:r>
-        <w:t>InstanciaEx</w:t>
-      </w:r>
-      <w:proofErr w:type="spellEnd"/>
-    </w:p>
-    <w:p>
-      <w:pPr>
-        <w:pStyle w:val="Sinespaciado"/>
-      </w:pPr>
-      <w:r>
-        <w:t>(</w:t>
-      </w:r>
-      <w:proofErr w:type="spellStart"/>
-      <w:r>
-        <w:t>nombreInstitucion</w:t>
-      </w:r>
-      <w:proofErr w:type="spellEnd"/>
-      <w:r>
-        <w:t xml:space="preserve">, </w:t>
-      </w:r>
-      <w:proofErr w:type="spellStart"/>
-      <w:r>
-        <w:t>nroSalon</w:t>
-      </w:r>
-      <w:proofErr w:type="spellEnd"/>
-      <w:r>
         <w:t>) FK Salon</w:t>
       </w:r>
     </w:p>
@@ -2726,7 +3272,7 @@
           <w:lang w:val="es-US"/>
         </w:rPr>
       </w:pPr>
-      <w:bookmarkStart w:id="3" w:name="_Toc308026592"/>
+      <w:bookmarkStart w:id="3" w:name="_Toc308027544"/>
       <w:r>
         <w:rPr>
           <w:lang w:val="es-US"/>
@@ -2748,10 +3294,132 @@
           <w:lang w:val="es-US"/>
         </w:rPr>
       </w:pPr>
+      <w:r>
+        <w:drawing>
+          <wp:inline distT="0" distB="0" distL="0" distR="0">
+            <wp:extent cx="6324887" cy="4994694"/>
+            <wp:effectExtent l="19050" t="0" r="0" b="0"/>
+            <wp:docPr id="9" name="Imagen 9"/>
+            <wp:cNvGraphicFramePr>
+              <a:graphicFrameLocks xmlns:a="http://schemas.openxmlformats.org/drawingml/2006/main" noChangeAspect="1"/>
+            </wp:cNvGraphicFramePr>
+            <a:graphic xmlns:a="http://schemas.openxmlformats.org/drawingml/2006/main">
+              <a:graphicData uri="http://schemas.openxmlformats.org/drawingml/2006/picture">
+                <pic:pic xmlns:pic="http://schemas.openxmlformats.org/drawingml/2006/picture">
+                  <pic:nvPicPr>
+                    <pic:cNvPr id="0" name="Picture 9"/>
+                    <pic:cNvPicPr>
+                      <a:picLocks noChangeAspect="1" noChangeArrowheads="1"/>
+                    </pic:cNvPicPr>
+                  </pic:nvPicPr>
+                  <pic:blipFill>
+                    <a:blip r:embed="rId12" cstate="print"/>
+                    <a:srcRect/>
+                    <a:stretch>
+                      <a:fillRect/>
+                    </a:stretch>
+                  </pic:blipFill>
+                  <pic:spPr bwMode="auto">
+                    <a:xfrm>
+                      <a:off x="0" y="0"/>
+                      <a:ext cx="6324887" cy="4994694"/>
+                    </a:xfrm>
+                    <a:prstGeom prst="rect">
+                      <a:avLst/>
+                    </a:prstGeom>
+                    <a:noFill/>
+                    <a:ln w="9525">
+                      <a:noFill/>
+                      <a:miter lim="800000"/>
+                      <a:headEnd/>
+                      <a:tailEnd/>
+                    </a:ln>
+                  </pic:spPr>
+                </pic:pic>
+              </a:graphicData>
+            </a:graphic>
+          </wp:inline>
+        </w:drawing>
+      </w:r>
+    </w:p>
+    <w:p>
+      <w:pPr>
+        <w:rPr>
+          <w:lang w:val="es-US"/>
+        </w:rPr>
+      </w:pPr>
+    </w:p>
+    <w:p>
+      <w:pPr>
+        <w:rPr>
+          <w:lang w:val="es-US"/>
+        </w:rPr>
+      </w:pPr>
+      <w:r>
+        <w:rPr>
+          <w:lang w:val="es-US"/>
+        </w:rPr>
+        <w:br w:type="page"/>
+      </w:r>
+    </w:p>
+    <w:p>
+      <w:pPr>
+        <w:rPr>
+          <w:lang w:val="es-US"/>
+        </w:rPr>
+      </w:pPr>
+      <w:r>
+        <w:lastRenderedPageBreak/>
+        <w:drawing>
+          <wp:inline distT="0" distB="0" distL="0" distR="0">
+            <wp:extent cx="6188710" cy="6243845"/>
+            <wp:effectExtent l="19050" t="0" r="2540" b="0"/>
+            <wp:docPr id="10" name="Imagen 10"/>
+            <wp:cNvGraphicFramePr>
+              <a:graphicFrameLocks xmlns:a="http://schemas.openxmlformats.org/drawingml/2006/main" noChangeAspect="1"/>
+            </wp:cNvGraphicFramePr>
+            <a:graphic xmlns:a="http://schemas.openxmlformats.org/drawingml/2006/main">
+              <a:graphicData uri="http://schemas.openxmlformats.org/drawingml/2006/picture">
+                <pic:pic xmlns:pic="http://schemas.openxmlformats.org/drawingml/2006/picture">
+                  <pic:nvPicPr>
+                    <pic:cNvPr id="0" name="Picture 10"/>
+                    <pic:cNvPicPr>
+                      <a:picLocks noChangeAspect="1" noChangeArrowheads="1"/>
+                    </pic:cNvPicPr>
+                  </pic:nvPicPr>
+                  <pic:blipFill>
+                    <a:blip r:embed="rId13" cstate="print"/>
+                    <a:srcRect/>
+                    <a:stretch>
+                      <a:fillRect/>
+                    </a:stretch>
+                  </pic:blipFill>
+                  <pic:spPr bwMode="auto">
+                    <a:xfrm>
+                      <a:off x="0" y="0"/>
+                      <a:ext cx="6188710" cy="6243845"/>
+                    </a:xfrm>
+                    <a:prstGeom prst="rect">
+                      <a:avLst/>
+                    </a:prstGeom>
+                    <a:noFill/>
+                    <a:ln w="9525">
+                      <a:noFill/>
+                      <a:miter lim="800000"/>
+                      <a:headEnd/>
+                      <a:tailEnd/>
+                    </a:ln>
+                  </pic:spPr>
+                </pic:pic>
+              </a:graphicData>
+            </a:graphic>
+          </wp:inline>
+        </w:drawing>
+      </w:r>
     </w:p>
     <w:sectPr>
-      <w:headerReference w:type="default" r:id="rId12"/>
-      <w:footerReference w:type="default" r:id="rId13"/>
+      <w:headerReference w:type="default" r:id="rId14"/>
+      <w:footerReference w:type="default" r:id="rId15"/>
       <w:pgSz w:w="11906" w:h="16838"/>
       <w:pgMar w:top="1440" w:right="1080" w:bottom="1440" w:left="1080" w:header="708" w:footer="708" w:gutter="0"/>
       <w:pgNumType w:start="1"/>
@@ -2816,24 +3484,32 @@
       <w:pBdr>
         <w:top w:val="single" w:sz="4" w:space="1" w:color="auto"/>
       </w:pBdr>
+      <w:rPr>
+        <w:lang w:val="es-ES"/>
+      </w:rPr>
     </w:pPr>
     <w:r>
+      <w:rPr>
+        <w:lang w:val="es-ES"/>
+      </w:rPr>
       <w:t>Base de Datos 2</w:t>
     </w:r>
     <w:r>
+      <w:rPr>
+        <w:lang w:val="es-ES"/>
+      </w:rPr>
       <w:tab/>
-      <w:t>Marzo</w:t>
     </w:r>
     <w:r>
       <w:rPr>
-        <w:lang w:val="es-US"/>
+        <w:lang w:val="es-ES"/>
       </w:rPr>
-      <w:t>/</w:t>
+      <w:t>Noviembre 2011</w:t>
     </w:r>
     <w:r>
-      <w:t>Agosto 20XX</w:t>
-    </w:r>
-    <w:r>
+      <w:rPr>
+        <w:lang w:val="es-ES"/>
+      </w:rPr>
       <w:tab/>
       <w:t>Índice</w:t>
     </w:r>
@@ -2841,6 +3517,9 @@
   <w:p>
     <w:pPr>
       <w:pStyle w:val="Piedepgina"/>
+      <w:rPr>
+        <w:lang w:val="es-ES"/>
+      </w:rPr>
     </w:pPr>
   </w:p>
 </w:ftr>
@@ -2854,24 +3533,32 @@
       <w:pBdr>
         <w:top w:val="single" w:sz="4" w:space="1" w:color="auto"/>
       </w:pBdr>
+      <w:rPr>
+        <w:lang w:val="es-ES"/>
+      </w:rPr>
     </w:pPr>
     <w:r>
+      <w:rPr>
+        <w:lang w:val="es-ES"/>
+      </w:rPr>
       <w:t>Base de Datos 2</w:t>
     </w:r>
     <w:r>
+      <w:rPr>
+        <w:lang w:val="es-ES"/>
+      </w:rPr>
       <w:tab/>
-      <w:t>Marzo</w:t>
     </w:r>
     <w:r>
       <w:rPr>
-        <w:lang w:val="es-US"/>
+        <w:lang w:val="es-ES"/>
       </w:rPr>
-      <w:t>/</w:t>
+      <w:t>Noviembre 2011</w:t>
     </w:r>
     <w:r>
-      <w:t>Agosto 20XX</w:t>
-    </w:r>
-    <w:r>
+      <w:rPr>
+        <w:lang w:val="es-ES"/>
+      </w:rPr>
       <w:tab/>
       <w:t xml:space="preserve">Página </w:t>
     </w:r>
@@ -2879,6 +3566,9 @@
       <w:fldChar w:fldCharType="begin"/>
     </w:r>
     <w:r>
+      <w:rPr>
+        <w:lang w:val="es-ES"/>
+      </w:rPr>
       <w:instrText xml:space="preserve"> PAGE   \* MERGEFORMAT </w:instrText>
     </w:r>
     <w:r>
@@ -2887,6 +3577,7 @@
     <w:r>
       <w:rPr>
         <w:noProof/>
+        <w:lang w:val="es-ES"/>
       </w:rPr>
       <w:t>2</w:t>
     </w:r>
@@ -2897,6 +3588,9 @@
   <w:p>
     <w:pPr>
       <w:pStyle w:val="Piedepgina"/>
+      <w:rPr>
+        <w:lang w:val="es-ES"/>
+      </w:rPr>
     </w:pPr>
   </w:p>
 </w:ftr>
@@ -2940,12 +3634,14 @@
         <w:rFonts w:cs="Calibri"/>
         <w:b/>
         <w:color w:val="8B0000"/>
+        <w:lang w:val="es-ES"/>
       </w:rPr>
     </w:pPr>
     <w:r>
       <w:rPr>
         <w:rFonts w:cs="Calibri"/>
         <w:b/>
+        <w:lang w:val="es-ES"/>
       </w:rPr>
       <w:t>Universidad ORT Uruguay</w:t>
     </w:r>
@@ -2954,6 +3650,7 @@
         <w:rFonts w:cs="Calibri"/>
         <w:b/>
         <w:color w:val="8B0000"/>
+        <w:lang w:val="es-ES"/>
       </w:rPr>
       <w:tab/>
     </w:r>
@@ -2962,15 +3659,9 @@
         <w:rFonts w:cs="Calibri"/>
         <w:b/>
         <w:color w:val="8B0000"/>
+        <w:lang w:val="es-ES"/>
       </w:rPr>
       <w:tab/>
-    </w:r>
-    <w:r>
-      <w:rPr>
-        <w:rFonts w:cs="Calibri"/>
-        <w:b/>
-        <w:color w:val="8B0000"/>
-      </w:rPr>
       <w:t>Facultad de Ingeniería</w:t>
     </w:r>
   </w:p>
@@ -2994,6 +3685,7 @@
         <w:rFonts w:cs="Calibri"/>
         <w:b/>
         <w:color w:val="8B0000"/>
+        <w:lang w:val="es-ES"/>
       </w:rPr>
       <w:tab/>
     </w:r>
@@ -3002,6 +3694,7 @@
         <w:rFonts w:cs="Calibri"/>
         <w:b/>
         <w:color w:val="8B0000"/>
+        <w:lang w:val="es-ES"/>
       </w:rPr>
       <w:tab/>
     </w:r>
@@ -3038,12 +3731,14 @@
         <w:rFonts w:cs="Calibri"/>
         <w:b/>
         <w:color w:val="8B0000"/>
+        <w:lang w:val="es-ES"/>
       </w:rPr>
     </w:pPr>
     <w:r>
       <w:rPr>
         <w:rFonts w:cs="Calibri"/>
         <w:b/>
+        <w:lang w:val="es-ES"/>
       </w:rPr>
       <w:t>Universidad ORT Uruguay</w:t>
     </w:r>
@@ -3052,6 +3747,7 @@
         <w:rFonts w:cs="Calibri"/>
         <w:b/>
         <w:color w:val="8B0000"/>
+        <w:lang w:val="es-ES"/>
       </w:rPr>
       <w:tab/>
     </w:r>
@@ -3060,15 +3756,9 @@
         <w:rFonts w:cs="Calibri"/>
         <w:b/>
         <w:color w:val="8B0000"/>
+        <w:lang w:val="es-ES"/>
       </w:rPr>
       <w:tab/>
-    </w:r>
-    <w:r>
-      <w:rPr>
-        <w:rFonts w:cs="Calibri"/>
-        <w:b/>
-        <w:color w:val="8B0000"/>
-      </w:rPr>
       <w:t>Facultad de Ingeniería</w:t>
     </w:r>
   </w:p>
@@ -3092,6 +3782,7 @@
         <w:rFonts w:cs="Calibri"/>
         <w:b/>
         <w:color w:val="8B0000"/>
+        <w:lang w:val="es-ES"/>
       </w:rPr>
       <w:tab/>
     </w:r>
@@ -3100,6 +3791,7 @@
         <w:rFonts w:cs="Calibri"/>
         <w:b/>
         <w:color w:val="8B0000"/>
+        <w:lang w:val="es-ES"/>
       </w:rPr>
       <w:tab/>
     </w:r>
@@ -3136,12 +3828,14 @@
         <w:rFonts w:cs="Calibri"/>
         <w:b/>
         <w:color w:val="8B0000"/>
+        <w:lang w:val="es-ES"/>
       </w:rPr>
     </w:pPr>
     <w:r>
       <w:rPr>
         <w:rFonts w:cs="Calibri"/>
         <w:b/>
+        <w:lang w:val="es-ES"/>
       </w:rPr>
       <w:t>Universidad ORT Uruguay</w:t>
     </w:r>
@@ -3150,6 +3844,7 @@
         <w:rFonts w:cs="Calibri"/>
         <w:b/>
         <w:color w:val="8B0000"/>
+        <w:lang w:val="es-ES"/>
       </w:rPr>
       <w:tab/>
     </w:r>
@@ -3158,15 +3853,9 @@
         <w:rFonts w:cs="Calibri"/>
         <w:b/>
         <w:color w:val="8B0000"/>
+        <w:lang w:val="es-ES"/>
       </w:rPr>
       <w:tab/>
-    </w:r>
-    <w:r>
-      <w:rPr>
-        <w:rFonts w:cs="Calibri"/>
-        <w:b/>
-        <w:color w:val="8B0000"/>
-      </w:rPr>
       <w:t>Facultad de Ingeniería</w:t>
     </w:r>
   </w:p>
@@ -3190,6 +3879,7 @@
         <w:rFonts w:cs="Calibri"/>
         <w:b/>
         <w:color w:val="8B0000"/>
+        <w:lang w:val="es-ES"/>
       </w:rPr>
       <w:tab/>
     </w:r>
@@ -3198,6 +3888,7 @@
         <w:rFonts w:cs="Calibri"/>
         <w:b/>
         <w:color w:val="8B0000"/>
+        <w:lang w:val="es-ES"/>
       </w:rPr>
       <w:tab/>
     </w:r>
@@ -4569,7 +5260,7 @@
 </file>
 
 <file path=customXml/itemProps1.xml><?xml version="1.0" encoding="utf-8"?>
-<ds:datastoreItem xmlns:ds="http://schemas.openxmlformats.org/officeDocument/2006/customXml" ds:itemID="{45930441-9047-48A8-9BD6-867B98C91FA9}">
+<ds:datastoreItem xmlns:ds="http://schemas.openxmlformats.org/officeDocument/2006/customXml" ds:itemID="{7E48F420-78C5-4CBA-A612-E08AE682B5DC}">
   <ds:schemaRefs>
     <ds:schemaRef ds:uri="http://schemas.openxmlformats.org/officeDocument/2006/bibliography"/>
   </ds:schemaRefs>

</xml_diff>

<commit_message>
faltan casos de prueba
</commit_message>
<xml_diff>
--- a/Entrega 1/documentacion/Carballo-Demicheli BD2 Lab1.docx
+++ b/Entrega 1/documentacion/Carballo-Demicheli BD2 Lab1.docx
@@ -1714,7 +1714,7 @@
             </w:rPr>
             <w:fldChar w:fldCharType="separate"/>
           </w:r>
-          <w:hyperlink w:anchor="_Toc308035426" w:history="1">
+          <w:hyperlink w:anchor="_Toc308037457" w:history="1">
             <w:r>
               <w:rPr>
                 <w:rStyle w:val="Hipervnculo"/>
@@ -1742,7 +1742,7 @@
                 <w:noProof/>
                 <w:webHidden/>
               </w:rPr>
-              <w:instrText xml:space="preserve"> PAGEREF _Toc308035426 \h </w:instrText>
+              <w:instrText xml:space="preserve"> PAGEREF _Toc308037457 \h </w:instrText>
             </w:r>
             <w:r>
               <w:rPr>
@@ -1784,7 +1784,7 @@
               <w:noProof/>
             </w:rPr>
           </w:pPr>
-          <w:hyperlink w:anchor="_Toc308035427" w:history="1">
+          <w:hyperlink w:anchor="_Toc308037458" w:history="1">
             <w:r>
               <w:rPr>
                 <w:rStyle w:val="Hipervnculo"/>
@@ -1812,7 +1812,7 @@
                 <w:noProof/>
                 <w:webHidden/>
               </w:rPr>
-              <w:instrText xml:space="preserve"> PAGEREF _Toc308035427 \h </w:instrText>
+              <w:instrText xml:space="preserve"> PAGEREF _Toc308037458 \h </w:instrText>
             </w:r>
             <w:r>
               <w:rPr>
@@ -1854,7 +1854,7 @@
               <w:noProof/>
             </w:rPr>
           </w:pPr>
-          <w:hyperlink w:anchor="_Toc308035428" w:history="1">
+          <w:hyperlink w:anchor="_Toc308037459" w:history="1">
             <w:r>
               <w:rPr>
                 <w:rStyle w:val="Hipervnculo"/>
@@ -1882,7 +1882,7 @@
                 <w:noProof/>
                 <w:webHidden/>
               </w:rPr>
-              <w:instrText xml:space="preserve"> PAGEREF _Toc308035428 \h </w:instrText>
+              <w:instrText xml:space="preserve"> PAGEREF _Toc308037459 \h </w:instrText>
             </w:r>
             <w:r>
               <w:rPr>
@@ -1924,7 +1924,7 @@
               <w:noProof/>
             </w:rPr>
           </w:pPr>
-          <w:hyperlink w:anchor="_Toc308035429" w:history="1">
+          <w:hyperlink w:anchor="_Toc308037460" w:history="1">
             <w:r>
               <w:rPr>
                 <w:rStyle w:val="Hipervnculo"/>
@@ -1952,7 +1952,7 @@
                 <w:noProof/>
                 <w:webHidden/>
               </w:rPr>
-              <w:instrText xml:space="preserve"> PAGEREF _Toc308035429 \h </w:instrText>
+              <w:instrText xml:space="preserve"> PAGEREF _Toc308037460 \h </w:instrText>
             </w:r>
             <w:r>
               <w:rPr>
@@ -1994,7 +1994,7 @@
               <w:noProof/>
             </w:rPr>
           </w:pPr>
-          <w:hyperlink w:anchor="_Toc308035430" w:history="1">
+          <w:hyperlink w:anchor="_Toc308037461" w:history="1">
             <w:r>
               <w:rPr>
                 <w:rStyle w:val="Hipervnculo"/>
@@ -2022,7 +2022,7 @@
                 <w:noProof/>
                 <w:webHidden/>
               </w:rPr>
-              <w:instrText xml:space="preserve"> PAGEREF _Toc308035430 \h </w:instrText>
+              <w:instrText xml:space="preserve"> PAGEREF _Toc308037461 \h </w:instrText>
             </w:r>
             <w:r>
               <w:rPr>
@@ -2064,7 +2064,7 @@
               <w:noProof/>
             </w:rPr>
           </w:pPr>
-          <w:hyperlink w:anchor="_Toc308035431" w:history="1">
+          <w:hyperlink w:anchor="_Toc308037462" w:history="1">
             <w:r>
               <w:rPr>
                 <w:rStyle w:val="Hipervnculo"/>
@@ -2092,7 +2092,7 @@
                 <w:noProof/>
                 <w:webHidden/>
               </w:rPr>
-              <w:instrText xml:space="preserve"> PAGEREF _Toc308035431 \h </w:instrText>
+              <w:instrText xml:space="preserve"> PAGEREF _Toc308037462 \h </w:instrText>
             </w:r>
             <w:r>
               <w:rPr>
@@ -2134,7 +2134,7 @@
               <w:noProof/>
             </w:rPr>
           </w:pPr>
-          <w:hyperlink w:anchor="_Toc308035432" w:history="1">
+          <w:hyperlink w:anchor="_Toc308037463" w:history="1">
             <w:r>
               <w:rPr>
                 <w:rStyle w:val="Hipervnculo"/>
@@ -2162,7 +2162,7 @@
                 <w:noProof/>
                 <w:webHidden/>
               </w:rPr>
-              <w:instrText xml:space="preserve"> PAGEREF _Toc308035432 \h </w:instrText>
+              <w:instrText xml:space="preserve"> PAGEREF _Toc308037463 \h </w:instrText>
             </w:r>
             <w:r>
               <w:rPr>
@@ -2204,7 +2204,7 @@
               <w:noProof/>
             </w:rPr>
           </w:pPr>
-          <w:hyperlink w:anchor="_Toc308035433" w:history="1">
+          <w:hyperlink w:anchor="_Toc308037464" w:history="1">
             <w:r>
               <w:rPr>
                 <w:rStyle w:val="Hipervnculo"/>
@@ -2232,7 +2232,7 @@
                 <w:noProof/>
                 <w:webHidden/>
               </w:rPr>
-              <w:instrText xml:space="preserve"> PAGEREF _Toc308035433 \h </w:instrText>
+              <w:instrText xml:space="preserve"> PAGEREF _Toc308037464 \h </w:instrText>
             </w:r>
             <w:r>
               <w:rPr>
@@ -2274,7 +2274,7 @@
               <w:noProof/>
             </w:rPr>
           </w:pPr>
-          <w:hyperlink w:anchor="_Toc308035434" w:history="1">
+          <w:hyperlink w:anchor="_Toc308037465" w:history="1">
             <w:r>
               <w:rPr>
                 <w:rStyle w:val="Hipervnculo"/>
@@ -2302,77 +2302,7 @@
                 <w:noProof/>
                 <w:webHidden/>
               </w:rPr>
-              <w:instrText xml:space="preserve"> PAGEREF _Toc308035434 \h </w:instrText>
-            </w:r>
-            <w:r>
-              <w:rPr>
-                <w:noProof/>
-                <w:webHidden/>
-              </w:rPr>
-            </w:r>
-            <w:r>
-              <w:rPr>
-                <w:noProof/>
-                <w:webHidden/>
-              </w:rPr>
-              <w:fldChar w:fldCharType="separate"/>
-            </w:r>
-            <w:r>
-              <w:rPr>
-                <w:noProof/>
-                <w:webHidden/>
-              </w:rPr>
-              <w:t>5</w:t>
-            </w:r>
-            <w:r>
-              <w:rPr>
-                <w:noProof/>
-                <w:webHidden/>
-              </w:rPr>
-              <w:fldChar w:fldCharType="end"/>
-            </w:r>
-          </w:hyperlink>
-        </w:p>
-        <w:p>
-          <w:pPr>
-            <w:pStyle w:val="TDC1"/>
-            <w:tabs>
-              <w:tab w:val="right" w:leader="dot" w:pos="9736"/>
-            </w:tabs>
-            <w:rPr>
-              <w:rFonts w:eastAsiaTheme="minorEastAsia"/>
-              <w:noProof/>
-            </w:rPr>
-          </w:pPr>
-          <w:hyperlink w:anchor="_Toc308035435" w:history="1">
-            <w:r>
-              <w:rPr>
-                <w:rStyle w:val="Hipervnculo"/>
-                <w:noProof/>
-                <w:lang w:val="es-US"/>
-              </w:rPr>
-              <w:t>2. DDL de la solución</w:t>
-            </w:r>
-            <w:r>
-              <w:rPr>
-                <w:noProof/>
-                <w:webHidden/>
-              </w:rPr>
-              <w:tab/>
-            </w:r>
-            <w:r>
-              <w:rPr>
-                <w:noProof/>
-                <w:webHidden/>
-              </w:rPr>
-              <w:fldChar w:fldCharType="begin"/>
-            </w:r>
-            <w:r>
-              <w:rPr>
-                <w:noProof/>
-                <w:webHidden/>
-              </w:rPr>
-              <w:instrText xml:space="preserve"> PAGEREF _Toc308035435 \h </w:instrText>
+              <w:instrText xml:space="preserve"> PAGEREF _Toc308037465 \h </w:instrText>
             </w:r>
             <w:r>
               <w:rPr>
@@ -2414,7 +2344,77 @@
               <w:noProof/>
             </w:rPr>
           </w:pPr>
-          <w:hyperlink w:anchor="_Toc308035436" w:history="1">
+          <w:hyperlink w:anchor="_Toc308037466" w:history="1">
+            <w:r>
+              <w:rPr>
+                <w:rStyle w:val="Hipervnculo"/>
+                <w:noProof/>
+                <w:lang w:val="es-US"/>
+              </w:rPr>
+              <w:t>2. DDL de la solución</w:t>
+            </w:r>
+            <w:r>
+              <w:rPr>
+                <w:noProof/>
+                <w:webHidden/>
+              </w:rPr>
+              <w:tab/>
+            </w:r>
+            <w:r>
+              <w:rPr>
+                <w:noProof/>
+                <w:webHidden/>
+              </w:rPr>
+              <w:fldChar w:fldCharType="begin"/>
+            </w:r>
+            <w:r>
+              <w:rPr>
+                <w:noProof/>
+                <w:webHidden/>
+              </w:rPr>
+              <w:instrText xml:space="preserve"> PAGEREF _Toc308037466 \h </w:instrText>
+            </w:r>
+            <w:r>
+              <w:rPr>
+                <w:noProof/>
+                <w:webHidden/>
+              </w:rPr>
+            </w:r>
+            <w:r>
+              <w:rPr>
+                <w:noProof/>
+                <w:webHidden/>
+              </w:rPr>
+              <w:fldChar w:fldCharType="separate"/>
+            </w:r>
+            <w:r>
+              <w:rPr>
+                <w:noProof/>
+                <w:webHidden/>
+              </w:rPr>
+              <w:t>7</w:t>
+            </w:r>
+            <w:r>
+              <w:rPr>
+                <w:noProof/>
+                <w:webHidden/>
+              </w:rPr>
+              <w:fldChar w:fldCharType="end"/>
+            </w:r>
+          </w:hyperlink>
+        </w:p>
+        <w:p>
+          <w:pPr>
+            <w:pStyle w:val="TDC1"/>
+            <w:tabs>
+              <w:tab w:val="right" w:leader="dot" w:pos="9736"/>
+            </w:tabs>
+            <w:rPr>
+              <w:rFonts w:eastAsiaTheme="minorEastAsia"/>
+              <w:noProof/>
+            </w:rPr>
+          </w:pPr>
+          <w:hyperlink w:anchor="_Toc308037467" w:history="1">
             <w:r>
               <w:rPr>
                 <w:rStyle w:val="Hipervnculo"/>
@@ -2442,7 +2442,7 @@
                 <w:noProof/>
                 <w:webHidden/>
               </w:rPr>
-              <w:instrText xml:space="preserve"> PAGEREF _Toc308035436 \h </w:instrText>
+              <w:instrText xml:space="preserve"> PAGEREF _Toc308037467 \h </w:instrText>
             </w:r>
             <w:r>
               <w:rPr>
@@ -2462,7 +2462,7 @@
                 <w:noProof/>
                 <w:webHidden/>
               </w:rPr>
-              <w:t>8</w:t>
+              <w:t>9</w:t>
             </w:r>
             <w:r>
               <w:rPr>
@@ -2507,7 +2507,7 @@
           <w:lang w:val="es-US"/>
         </w:rPr>
       </w:pPr>
-      <w:bookmarkStart w:id="1" w:name="_Toc308035426"/>
+      <w:bookmarkStart w:id="1" w:name="_Toc308037457"/>
       <w:r>
         <w:rPr>
           <w:lang w:val="es-US"/>
@@ -2532,7 +2532,7 @@
           <w:lang w:val="es-ES"/>
         </w:rPr>
       </w:pPr>
-      <w:bookmarkStart w:id="2" w:name="_Toc308035427"/>
+      <w:bookmarkStart w:id="2" w:name="_Toc308037458"/>
       <w:r>
         <w:rPr>
           <w:lang w:val="es-ES"/>
@@ -2749,7 +2749,7 @@
           <w:lang w:val="es-ES"/>
         </w:rPr>
       </w:pPr>
-      <w:bookmarkStart w:id="3" w:name="_Toc308035428"/>
+      <w:bookmarkStart w:id="3" w:name="_Toc308037459"/>
       <w:r>
         <w:rPr>
           <w:lang w:val="es-ES"/>
@@ -3906,7 +3906,7 @@
           <w:lang w:val="es-US"/>
         </w:rPr>
       </w:pPr>
-      <w:bookmarkStart w:id="4" w:name="_Toc308035429"/>
+      <w:bookmarkStart w:id="4" w:name="_Toc308037460"/>
       <w:r>
         <w:rPr>
           <w:lang w:val="es-US"/>
@@ -3927,6 +3927,53 @@
           <w:lang w:val="es-US"/>
         </w:rPr>
       </w:pPr>
+      <w:r>
+        <w:drawing>
+          <wp:inline distT="0" distB="0" distL="0" distR="0">
+            <wp:extent cx="6468014" cy="6116128"/>
+            <wp:effectExtent l="19050" t="0" r="8986" b="0"/>
+            <wp:docPr id="20" name="Imagen 20"/>
+            <wp:cNvGraphicFramePr>
+              <a:graphicFrameLocks xmlns:a="http://schemas.openxmlformats.org/drawingml/2006/main" noChangeAspect="1"/>
+            </wp:cNvGraphicFramePr>
+            <a:graphic xmlns:a="http://schemas.openxmlformats.org/drawingml/2006/main">
+              <a:graphicData uri="http://schemas.openxmlformats.org/drawingml/2006/picture">
+                <pic:pic xmlns:pic="http://schemas.openxmlformats.org/drawingml/2006/picture">
+                  <pic:nvPicPr>
+                    <pic:cNvPr id="0" name="Picture 20"/>
+                    <pic:cNvPicPr>
+                      <a:picLocks noChangeAspect="1" noChangeArrowheads="1"/>
+                    </pic:cNvPicPr>
+                  </pic:nvPicPr>
+                  <pic:blipFill>
+                    <a:blip r:embed="rId12" cstate="print"/>
+                    <a:srcRect/>
+                    <a:stretch>
+                      <a:fillRect/>
+                    </a:stretch>
+                  </pic:blipFill>
+                  <pic:spPr bwMode="auto">
+                    <a:xfrm>
+                      <a:off x="0" y="0"/>
+                      <a:ext cx="6472834" cy="6120686"/>
+                    </a:xfrm>
+                    <a:prstGeom prst="rect">
+                      <a:avLst/>
+                    </a:prstGeom>
+                    <a:noFill/>
+                    <a:ln w="9525">
+                      <a:noFill/>
+                      <a:miter lim="800000"/>
+                      <a:headEnd/>
+                      <a:tailEnd/>
+                    </a:ln>
+                  </pic:spPr>
+                </pic:pic>
+              </a:graphicData>
+            </a:graphic>
+          </wp:inline>
+        </w:drawing>
+      </w:r>
     </w:p>
     <w:p>
       <w:pPr>
@@ -3961,6 +4008,54 @@
           <w:lang w:val="es-US"/>
         </w:rPr>
       </w:pPr>
+      <w:r>
+        <w:lastRenderedPageBreak/>
+        <w:drawing>
+          <wp:inline distT="0" distB="0" distL="0" distR="0">
+            <wp:extent cx="6443202" cy="7772400"/>
+            <wp:effectExtent l="19050" t="0" r="0" b="0"/>
+            <wp:docPr id="21" name="Imagen 21"/>
+            <wp:cNvGraphicFramePr>
+              <a:graphicFrameLocks xmlns:a="http://schemas.openxmlformats.org/drawingml/2006/main" noChangeAspect="1"/>
+            </wp:cNvGraphicFramePr>
+            <a:graphic xmlns:a="http://schemas.openxmlformats.org/drawingml/2006/main">
+              <a:graphicData uri="http://schemas.openxmlformats.org/drawingml/2006/picture">
+                <pic:pic xmlns:pic="http://schemas.openxmlformats.org/drawingml/2006/picture">
+                  <pic:nvPicPr>
+                    <pic:cNvPr id="0" name="Picture 21"/>
+                    <pic:cNvPicPr>
+                      <a:picLocks noChangeAspect="1" noChangeArrowheads="1"/>
+                    </pic:cNvPicPr>
+                  </pic:nvPicPr>
+                  <pic:blipFill>
+                    <a:blip r:embed="rId13" cstate="print"/>
+                    <a:srcRect/>
+                    <a:stretch>
+                      <a:fillRect/>
+                    </a:stretch>
+                  </pic:blipFill>
+                  <pic:spPr bwMode="auto">
+                    <a:xfrm>
+                      <a:off x="0" y="0"/>
+                      <a:ext cx="6446275" cy="7776107"/>
+                    </a:xfrm>
+                    <a:prstGeom prst="rect">
+                      <a:avLst/>
+                    </a:prstGeom>
+                    <a:noFill/>
+                    <a:ln w="9525">
+                      <a:noFill/>
+                      <a:miter lim="800000"/>
+                      <a:headEnd/>
+                      <a:tailEnd/>
+                    </a:ln>
+                  </pic:spPr>
+                </pic:pic>
+              </a:graphicData>
+            </a:graphic>
+          </wp:inline>
+        </w:drawing>
+      </w:r>
     </w:p>
     <w:p>
       <w:pPr>
@@ -4003,7 +4098,7 @@
           <w:lang w:val="es-US"/>
         </w:rPr>
       </w:pPr>
-      <w:bookmarkStart w:id="5" w:name="_Toc308035430"/>
+      <w:bookmarkStart w:id="5" w:name="_Toc308037461"/>
       <w:r>
         <w:rPr>
           <w:lang w:val="es-US"/>
@@ -4028,7 +4123,7 @@
           <w:lang w:val="es-US"/>
         </w:rPr>
       </w:pPr>
-      <w:bookmarkStart w:id="6" w:name="_Toc308035431"/>
+      <w:bookmarkStart w:id="6" w:name="_Toc308037462"/>
       <w:r>
         <w:rPr>
           <w:lang w:val="es-US"/>
@@ -4181,7 +4276,7 @@
           <w:lang w:val="es-US"/>
         </w:rPr>
       </w:pPr>
-      <w:bookmarkStart w:id="7" w:name="_Toc308035432"/>
+      <w:bookmarkStart w:id="7" w:name="_Toc308037463"/>
       <w:r>
         <w:rPr>
           <w:lang w:val="es-US"/>
@@ -4308,7 +4403,7 @@
           <w:lang w:val="es-US"/>
         </w:rPr>
       </w:pPr>
-      <w:bookmarkStart w:id="8" w:name="_Toc308035433"/>
+      <w:bookmarkStart w:id="8" w:name="_Toc308037464"/>
       <w:r>
         <w:rPr>
           <w:lang w:val="es-US"/>
@@ -4470,7 +4565,6 @@
           <w:lang w:val="es-US"/>
         </w:rPr>
       </w:pPr>
-      <w:bookmarkStart w:id="9" w:name="_Toc308035434"/>
       <w:r>
         <w:rPr>
           <w:lang w:val="es-US"/>
@@ -4485,6 +4579,7 @@
           <w:lang w:val="es-US"/>
         </w:rPr>
       </w:pPr>
+      <w:bookmarkStart w:id="9" w:name="_Toc308037465"/>
       <w:r>
         <w:rPr>
           <w:lang w:val="es-US"/>
@@ -4655,7 +4750,19 @@
         <w:rPr>
           <w:lang w:val="es-US"/>
         </w:rPr>
-        <w:t>El numero de silla no puede estar ocupado</w:t>
+        <w:t xml:space="preserve">Se debe controlar que si el estudiante ya </w:t>
+      </w:r>
+      <w:r>
+        <w:rPr>
+          <w:lang w:val="es-US"/>
+        </w:rPr>
+        <w:t>aprobó</w:t>
+      </w:r>
+      <w:r>
+        <w:rPr>
+          <w:lang w:val="es-US"/>
+        </w:rPr>
+        <w:t xml:space="preserve"> el examen no pueda volver a rendirlo</w:t>
       </w:r>
       <w:r>
         <w:rPr>
@@ -4682,28 +4789,44 @@
         <w:rPr>
           <w:lang w:val="es-US"/>
         </w:rPr>
-        <w:t>Rinde.</w:t>
-      </w:r>
-    </w:p>
-    <w:p>
-      <w:pPr>
+        <w:t>Rinde</w:t>
+      </w:r>
+      <w:r>
         <w:rPr>
           <w:lang w:val="es-US"/>
         </w:rPr>
-      </w:pPr>
-    </w:p>
-    <w:p>
-      <w:pPr>
+        <w:t>, Aprueba.</w:t>
+      </w:r>
+    </w:p>
+    <w:p>
+      <w:pPr>
+        <w:pStyle w:val="Sinespaciado"/>
         <w:rPr>
           <w:lang w:val="es-US"/>
         </w:rPr>
       </w:pPr>
-      <w:r>
+    </w:p>
+    <w:p>
+      <w:pPr>
+        <w:pStyle w:val="Sinespaciado"/>
         <w:rPr>
           <w:lang w:val="es-US"/>
         </w:rPr>
-        <w:t>Al insertar o actualizar una tupla de la tabla Rinde, se controla que el numero de silla ya no esté ocupado por otro Estudiante.</w:t>
-      </w:r>
+      </w:pPr>
+      <w:r>
+        <w:rPr>
+          <w:lang w:val="es-US"/>
+        </w:rPr>
+        <w:t>Esta restricción se especifica en la letra del problema.</w:t>
+      </w:r>
+    </w:p>
+    <w:p>
+      <w:pPr>
+        <w:pStyle w:val="Sinespaciado"/>
+        <w:rPr>
+          <w:lang w:val="es-US"/>
+        </w:rPr>
+      </w:pPr>
     </w:p>
     <w:p>
       <w:pPr>
@@ -4713,53 +4836,82 @@
           <w:lang w:val="es-US"/>
         </w:rPr>
       </w:pPr>
-      <w:bookmarkStart w:id="10" w:name="_Toc308035435"/>
     </w:p>
     <w:p>
       <w:pPr>
         <w:pStyle w:val="Sinespaciado"/>
+        <w:rPr>
+          <w:lang w:val="es-US"/>
+        </w:rPr>
+      </w:pPr>
+      <w:r>
         <w:rPr>
           <w:b/>
           <w:lang w:val="es-US"/>
         </w:rPr>
+        <w:t>Motivo</w:t>
+      </w:r>
+      <w:r>
+        <w:rPr>
+          <w:lang w:val="es-US"/>
+        </w:rPr>
+        <w:t xml:space="preserve">: </w:t>
+      </w:r>
+      <w:r>
+        <w:rPr>
+          <w:lang w:val="es-US"/>
+        </w:rPr>
+        <w:t>A cada estudiante la primera vez que se inscribe a un examen, se le otorga un número de silla dentro de un salón de la institución elegida. Luego por razones de control, cada examen debe rendirlo en el mismo salón y silla a excepción de que se solape con otro estudiante, en dicho caso el sistema deberá buscar otro salón, en la misma institución, con el número de silla disponible, si no es posible deberá conseguir en el salón inicial otra silla, de no haber buscará una disponible en otro salón. Si al final no se puede encontrar silla el estudiante no podrá en dicha instancia rendir el examen.</w:t>
+      </w:r>
+    </w:p>
+    <w:p>
+      <w:pPr>
+        <w:pStyle w:val="Sinespaciado"/>
+        <w:rPr>
+          <w:lang w:val="es-US"/>
+        </w:rPr>
       </w:pPr>
       <w:r>
         <w:rPr>
           <w:b/>
           <w:lang w:val="es-US"/>
         </w:rPr>
-        <w:t>Motivo</w:t>
+        <w:t xml:space="preserve">Tablas involucradas: </w:t>
       </w:r>
       <w:r>
         <w:rPr>
           <w:lang w:val="es-US"/>
         </w:rPr>
-        <w:t xml:space="preserve">: </w:t>
+        <w:t>Rinde</w:t>
       </w:r>
       <w:r>
         <w:rPr>
           <w:lang w:val="es-US"/>
         </w:rPr>
-        <w:t xml:space="preserve">Se debe controlar que si el estudiante ya </w:t>
-      </w:r>
+        <w:t xml:space="preserve">, </w:t>
+      </w:r>
+      <w:proofErr w:type="spellStart"/>
       <w:r>
         <w:rPr>
           <w:lang w:val="es-US"/>
         </w:rPr>
-        <w:t>aprobó</w:t>
-      </w:r>
+        <w:t>Salon</w:t>
+      </w:r>
+      <w:proofErr w:type="spellEnd"/>
       <w:r>
         <w:rPr>
           <w:lang w:val="es-US"/>
         </w:rPr>
-        <w:t xml:space="preserve"> el examen no pueda volver a rendirlo</w:t>
-      </w:r>
-      <w:r>
+        <w:t>.</w:t>
+      </w:r>
+    </w:p>
+    <w:p>
+      <w:pPr>
+        <w:pStyle w:val="Sinespaciado"/>
         <w:rPr>
           <w:lang w:val="es-US"/>
         </w:rPr>
-        <w:t>.</w:t>
-      </w:r>
+      </w:pPr>
     </w:p>
     <w:p>
       <w:pPr>
@@ -4770,83 +4922,37 @@
       </w:pPr>
       <w:r>
         <w:rPr>
-          <w:b/>
           <w:lang w:val="es-US"/>
         </w:rPr>
-        <w:t xml:space="preserve">Tablas involucradas: </w:t>
-      </w:r>
-      <w:r>
+        <w:t>Esta restricción se especifica en la letra del problema.</w:t>
+      </w:r>
+    </w:p>
+    <w:p>
+      <w:pPr>
         <w:rPr>
           <w:lang w:val="es-US"/>
         </w:rPr>
-        <w:t>Rinde</w:t>
-      </w:r>
+      </w:pPr>
       <w:r>
         <w:rPr>
           <w:lang w:val="es-US"/>
         </w:rPr>
-        <w:t>, Aprueba.</w:t>
-      </w:r>
-    </w:p>
-    <w:p>
-      <w:pPr>
-        <w:pStyle w:val="Sinespaciado"/>
+        <w:br w:type="page"/>
+      </w:r>
+    </w:p>
+    <w:p>
+      <w:pPr>
+        <w:pStyle w:val="Ttulo1"/>
         <w:rPr>
           <w:lang w:val="es-US"/>
         </w:rPr>
       </w:pPr>
-    </w:p>
-    <w:p>
-      <w:pPr>
-        <w:pStyle w:val="Sinespaciado"/>
+      <w:bookmarkStart w:id="10" w:name="_Toc308037466"/>
+      <w:r>
         <w:rPr>
           <w:lang w:val="es-US"/>
         </w:rPr>
-      </w:pPr>
-      <w:r>
-        <w:rPr>
-          <w:lang w:val="es-US"/>
-        </w:rPr>
-        <w:t>Esta restricción se especifica en la letra del problema.</w:t>
-      </w:r>
-    </w:p>
-    <w:p>
-      <w:pPr>
-        <w:rPr>
-          <w:lang w:val="es-US"/>
-        </w:rPr>
-      </w:pPr>
-      <w:r>
-        <w:rPr>
-          <w:lang w:val="es-US"/>
-        </w:rPr>
-        <w:br w:type="page"/>
-      </w:r>
-    </w:p>
-    <w:p>
-      <w:pPr>
-        <w:rPr>
-          <w:rFonts w:asciiTheme="majorHAnsi" w:eastAsiaTheme="majorEastAsia" w:hAnsiTheme="majorHAnsi" w:cstheme="majorBidi"/>
-          <w:b/>
-          <w:bCs/>
-          <w:color w:val="365F91" w:themeColor="accent1" w:themeShade="BF"/>
-          <w:sz w:val="28"/>
-          <w:szCs w:val="28"/>
-          <w:lang w:val="es-US"/>
-        </w:rPr>
-      </w:pPr>
-    </w:p>
-    <w:p>
-      <w:pPr>
-        <w:pStyle w:val="Ttulo1"/>
-        <w:rPr>
-          <w:lang w:val="es-US"/>
-        </w:rPr>
-      </w:pPr>
-      <w:r>
-        <w:rPr>
-          <w:lang w:val="es-US"/>
-        </w:rPr>
+        <w:lastRenderedPageBreak/>
         <w:t>2. DDL de la solución</w:t>
       </w:r>
       <w:bookmarkEnd w:id="10"/>
@@ -15418,30 +15524,32 @@
     </w:p>
     <w:p>
       <w:pPr>
-        <w:rPr>
-          <w:lang w:val="es-ES"/>
-        </w:rPr>
-      </w:pPr>
-    </w:p>
-    <w:p>
-      <w:pPr>
         <w:pStyle w:val="Ttulo1"/>
         <w:rPr>
           <w:lang w:val="es-ES"/>
         </w:rPr>
       </w:pPr>
-      <w:bookmarkStart w:id="11" w:name="_Toc308035436"/>
-      <w:r>
-        <w:rPr>
-          <w:lang w:val="es-ES"/>
-        </w:rPr>
+      <w:bookmarkStart w:id="11" w:name="_Toc308037467"/>
+      <w:r>
+        <w:rPr>
+          <w:lang w:val="es-ES"/>
+        </w:rPr>
+        <w:lastRenderedPageBreak/>
         <w:t>3. Casos de prueba</w:t>
       </w:r>
       <w:bookmarkEnd w:id="11"/>
     </w:p>
+    <w:p>
+      <w:pPr>
+        <w:pStyle w:val="Ttulo2"/>
+      </w:pPr>
+      <w:r>
+        <w:t xml:space="preserve">3.1 Salon </w:t>
+      </w:r>
+    </w:p>
     <w:sectPr>
-      <w:headerReference w:type="default" r:id="rId12"/>
-      <w:footerReference w:type="default" r:id="rId13"/>
+      <w:headerReference w:type="default" r:id="rId14"/>
+      <w:footerReference w:type="default" r:id="rId15"/>
       <w:pgSz w:w="11906" w:h="16838"/>
       <w:pgMar w:top="1440" w:right="1080" w:bottom="1440" w:left="1080" w:header="708" w:footer="708" w:gutter="0"/>
       <w:pgNumType w:start="1"/>
@@ -15601,7 +15709,7 @@
         <w:noProof/>
         <w:lang w:val="es-ES"/>
       </w:rPr>
-      <w:t>6</w:t>
+      <w:t>9</w:t>
     </w:r>
     <w:r>
       <w:fldChar w:fldCharType="end"/>
@@ -17280,7 +17388,7 @@
 </file>
 
 <file path=customXml/itemProps1.xml><?xml version="1.0" encoding="utf-8"?>
-<ds:datastoreItem xmlns:ds="http://schemas.openxmlformats.org/officeDocument/2006/customXml" ds:itemID="{33A1CC96-410D-4B31-B321-0148A4C15D91}">
+<ds:datastoreItem xmlns:ds="http://schemas.openxmlformats.org/officeDocument/2006/customXml" ds:itemID="{06F3849A-5B2B-4867-B521-67CD88DCA2D5}">
   <ds:schemaRefs>
     <ds:schemaRef ds:uri="http://schemas.openxmlformats.org/officeDocument/2006/bibliography"/>
   </ds:schemaRefs>

</xml_diff>

<commit_message>
separe las pruebas de nro silla y aprobado de rinde en dos archivos. Los triggers sobre rinde quedaron en un solo archivo
</commit_message>
<xml_diff>
--- a/Entrega 1/documentacion/Carballo-Demicheli BD2 Lab1.docx
+++ b/Entrega 1/documentacion/Carballo-Demicheli BD2 Lab1.docx
@@ -25021,6 +25021,27 @@
         </w:rPr>
         <w:t xml:space="preserve"> </w:t>
       </w:r>
+    </w:p>
+    <w:p>
+      <w:pPr>
+        <w:autoSpaceDE w:val="0"/>
+        <w:autoSpaceDN w:val="0"/>
+        <w:adjustRightInd w:val="0"/>
+        <w:spacing w:after="0" w:line="240" w:lineRule="auto"/>
+        <w:rPr>
+          <w:rFonts w:ascii="Consolas" w:hAnsi="Consolas" w:cs="Consolas"/>
+          <w:sz w:val="19"/>
+          <w:szCs w:val="19"/>
+        </w:rPr>
+      </w:pPr>
+      <w:r>
+        <w:rPr>
+          <w:rFonts w:ascii="Consolas" w:hAnsi="Consolas" w:cs="Consolas"/>
+          <w:sz w:val="19"/>
+          <w:szCs w:val="19"/>
+        </w:rPr>
+        <w:tab/>
+      </w:r>
       <w:proofErr w:type="spellStart"/>
       <w:r>
         <w:rPr>
@@ -25132,6 +25153,27 @@
           <w:szCs w:val="19"/>
         </w:rPr>
         <w:t xml:space="preserve"> </w:t>
+      </w:r>
+    </w:p>
+    <w:p>
+      <w:pPr>
+        <w:autoSpaceDE w:val="0"/>
+        <w:autoSpaceDN w:val="0"/>
+        <w:adjustRightInd w:val="0"/>
+        <w:spacing w:after="0" w:line="240" w:lineRule="auto"/>
+        <w:rPr>
+          <w:rFonts w:ascii="Consolas" w:hAnsi="Consolas" w:cs="Consolas"/>
+          <w:sz w:val="19"/>
+          <w:szCs w:val="19"/>
+        </w:rPr>
+      </w:pPr>
+      <w:r>
+        <w:rPr>
+          <w:rFonts w:ascii="Consolas" w:hAnsi="Consolas" w:cs="Consolas"/>
+          <w:sz w:val="19"/>
+          <w:szCs w:val="19"/>
+        </w:rPr>
+        <w:tab/>
       </w:r>
       <w:proofErr w:type="spellStart"/>
       <w:r>
@@ -25758,7 +25800,15 @@
                 <w:sz w:val="19"/>
                 <w:szCs w:val="19"/>
               </w:rPr>
-              <w:t xml:space="preserve"> 1</w:t>
+              <w:t xml:space="preserve"> </w:t>
+            </w:r>
+            <w:r>
+              <w:rPr>
+                <w:rFonts w:ascii="Consolas" w:hAnsi="Consolas" w:cs="Consolas"/>
+                <w:sz w:val="19"/>
+                <w:szCs w:val="19"/>
+              </w:rPr>
+              <w:t>2</w:t>
             </w:r>
             <w:r>
               <w:rPr>
@@ -27919,6 +27969,7 @@
           <w:b/>
           <w:lang w:val="es-ES"/>
         </w:rPr>
+        <w:lastRenderedPageBreak/>
         <w:br w:type="page"/>
       </w:r>
     </w:p>
@@ -31609,7 +31660,13 @@
               <w:rPr>
                 <w:lang w:val="es-ES"/>
               </w:rPr>
-              <w:t xml:space="preserve">Rinde un examen que no </w:t>
+              <w:t>Aprueba</w:t>
+            </w:r>
+            <w:r>
+              <w:rPr>
+                <w:lang w:val="es-ES"/>
+              </w:rPr>
+              <w:t xml:space="preserve"> un examen que no </w:t>
             </w:r>
             <w:r>
               <w:rPr>
@@ -43429,7 +43486,7 @@
         <w:noProof/>
         <w:lang w:val="es-ES"/>
       </w:rPr>
-      <w:t>9</w:t>
+      <w:t>12</w:t>
     </w:r>
     <w:r>
       <w:fldChar w:fldCharType="end"/>
@@ -45134,7 +45191,7 @@
 </file>
 
 <file path=customXml/itemProps1.xml><?xml version="1.0" encoding="utf-8"?>
-<ds:datastoreItem xmlns:ds="http://schemas.openxmlformats.org/officeDocument/2006/customXml" ds:itemID="{495EA64E-CEB7-4863-A250-E01C640D65B8}">
+<ds:datastoreItem xmlns:ds="http://schemas.openxmlformats.org/officeDocument/2006/customXml" ds:itemID="{8AACE1A8-2D61-44AE-B96A-EE0E619917A8}">
   <ds:schemaRefs>
     <ds:schemaRef ds:uri="http://schemas.openxmlformats.org/officeDocument/2006/bibliography"/>
   </ds:schemaRefs>

</xml_diff>